<commit_message>
documentation update for name change
</commit_message>
<xml_diff>
--- a/_README.docx
+++ b/_README.docx
@@ -21,7 +21,33 @@
         <w:rPr>
           <w:b/>
         </w:rPr>
-        <w:t xml:space="preserve"> (v1.0)</w:t>
+        <w:t xml:space="preserve"> (</w:t>
+      </w:r>
+      <w:proofErr w:type="gramStart"/>
+      <w:r>
+        <w:rPr>
+          <w:b/>
+        </w:rPr>
+        <w:t>v1.</w:t>
+      </w:r>
+      <w:r>
+        <w:rPr>
+          <w:b/>
+        </w:rPr>
+        <w:t>01 ,</w:t>
+      </w:r>
+      <w:proofErr w:type="gramEnd"/>
+      <w:r>
+        <w:rPr>
+          <w:b/>
+        </w:rPr>
+        <w:t xml:space="preserve"> Oct. 19, 2016</w:t>
+      </w:r>
+      <w:r>
+        <w:rPr>
+          <w:b/>
+        </w:rPr>
+        <w:t>)</w:t>
       </w:r>
     </w:p>
     <w:p>
@@ -40,6 +66,19 @@
       </w:r>
     </w:p>
     <w:p>
+      <w:proofErr w:type="spellStart"/>
+      <w:r>
+        <w:t>EpiPog</w:t>
+      </w:r>
+      <w:proofErr w:type="spellEnd"/>
+      <w:r>
+        <w:t xml:space="preserve"> is a</w:t>
+      </w:r>
+      <w:r>
+        <w:t xml:space="preserve">n “academic” and “open source” program for teaching and developing NoSQL model of databases. </w:t>
+      </w:r>
+    </w:p>
+    <w:p>
       <w:pPr>
         <w:rPr>
           <w:b/>
@@ -51,217 +90,12 @@
           <w:b/>
           <w:i/>
         </w:rPr>
-        <w:t>File Structure</w:t>
-      </w:r>
-    </w:p>
-    <w:p>
-      <w:r>
-        <w:t>Each component (public class) is contained wholly within its own file and corresponding file name.</w:t>
-      </w:r>
-    </w:p>
-    <w:p>
-      <w:r>
-        <w:t>Query.java – command line interface</w:t>
-      </w:r>
-      <w:r>
-        <w:br/>
-      </w:r>
-      <w:r>
-        <w:br/>
-        <w:t>DataStore.java – abstract layer for data stores</w:t>
-      </w:r>
-      <w:r>
-        <w:br/>
-        <w:t xml:space="preserve">BinaryStore.java </w:t>
-      </w:r>
-      <w:proofErr w:type="gramStart"/>
-      <w:r>
-        <w:t>-  derived</w:t>
-      </w:r>
-      <w:proofErr w:type="gramEnd"/>
-      <w:r>
-        <w:t xml:space="preserve"> class for representing data store as a fixed-length records.</w:t>
-      </w:r>
-      <w:r>
-        <w:br/>
-        <w:t>SVStore.java – abstract layer for representing data stores as character delimited file.</w:t>
-      </w:r>
-      <w:r>
-        <w:br/>
-        <w:t>PSVStore.java – derived class for representing data store as PSV format.</w:t>
-      </w:r>
-      <w:r>
-        <w:t xml:space="preserve"> </w:t>
-      </w:r>
-      <w:r>
-        <w:br/>
-        <w:t>CSVStore.java – derived class for representing data store as PSV format.</w:t>
-      </w:r>
-      <w:r>
-        <w:br/>
-        <w:t>JSONStore.java – derived class for representing data store as JSON objects.</w:t>
-      </w:r>
-    </w:p>
-    <w:p>
-      <w:r>
-        <w:t>Storage.java – abstract layer for on-disk storage</w:t>
-      </w:r>
-      <w:r>
-        <w:br/>
-        <w:t>SingleFileStorage.java – derived class for storing collection as a single monolithic file</w:t>
-      </w:r>
-      <w:r>
-        <w:br/>
-        <w:t xml:space="preserve">MultiFileStorage.java </w:t>
-      </w:r>
-      <w:r>
-        <w:t>– derived class for storing collection as multiple files (stubbed)</w:t>
-      </w:r>
-    </w:p>
-    <w:p>
-      <w:r>
-        <w:t xml:space="preserve">Index.java – abstract layer </w:t>
-      </w:r>
-      <w:r>
-        <w:t>for indexing.</w:t>
-      </w:r>
-      <w:r>
-        <w:br/>
-        <w:t>LinkedIndex.java – derived layer for representing index as an unsorted linear index.</w:t>
-      </w:r>
-      <w:r>
-        <w:br/>
-        <w:t>BinaryTreeIndex.java – derived layer for representing index as a sorted binary tree (stubbed).</w:t>
-      </w:r>
-    </w:p>
-    <w:p>
-      <w:r>
-        <w:t>Parse.java</w:t>
-      </w:r>
-      <w:r>
-        <w:tab/>
-        <w:t xml:space="preserve">- abstract layer for parsing input file and inserting into the </w:t>
-      </w:r>
-      <w:proofErr w:type="spellStart"/>
-      <w:r>
-        <w:t>datastore</w:t>
-      </w:r>
-      <w:proofErr w:type="spellEnd"/>
-      <w:r>
-        <w:br/>
-        <w:t>SVParse.java</w:t>
-      </w:r>
-      <w:r>
-        <w:tab/>
-        <w:t xml:space="preserve">- abstract layer for parsing a character delimited input file and inserting into </w:t>
-      </w:r>
-      <w:proofErr w:type="spellStart"/>
-      <w:r>
-        <w:t>datastore</w:t>
-      </w:r>
-      <w:proofErr w:type="spellEnd"/>
-      <w:r>
-        <w:br/>
-        <w:t xml:space="preserve">PSVParse.java   </w:t>
-      </w:r>
-      <w:proofErr w:type="gramStart"/>
-      <w:r>
-        <w:t>-  derived</w:t>
-      </w:r>
-      <w:proofErr w:type="gramEnd"/>
-      <w:r>
-        <w:t xml:space="preserve"> layer for parsing a PSV input file and inserting into the </w:t>
-      </w:r>
-      <w:proofErr w:type="spellStart"/>
-      <w:r>
-        <w:t>datastore</w:t>
-      </w:r>
-      <w:proofErr w:type="spellEnd"/>
-      <w:r>
-        <w:br/>
-        <w:t>CSVParse.java</w:t>
-      </w:r>
-      <w:r>
-        <w:tab/>
-        <w:t xml:space="preserve">- derived layer for parsing a CSV input file and inserting into the </w:t>
-      </w:r>
-      <w:proofErr w:type="spellStart"/>
-      <w:r>
-        <w:t>datastore</w:t>
-      </w:r>
-      <w:proofErr w:type="spellEnd"/>
-      <w:r>
-        <w:br/>
-        <w:t>TSVParse.java</w:t>
-      </w:r>
-      <w:r>
-        <w:tab/>
-        <w:t xml:space="preserve">- derived layer for parsing a TSV input file and inserting into the </w:t>
-      </w:r>
-      <w:proofErr w:type="spellStart"/>
-      <w:r>
-        <w:t>datastore</w:t>
-      </w:r>
-      <w:proofErr w:type="spellEnd"/>
-    </w:p>
-    <w:p>
-      <w:r>
-        <w:t>Data.java – abstract layer for returned data types from queries</w:t>
-      </w:r>
-      <w:r>
-        <w:br/>
-        <w:t>DataString.java – abstract layer for returned data string types from queries</w:t>
-      </w:r>
-      <w:r>
-        <w:br/>
-      </w:r>
-      <w:proofErr w:type="gramStart"/>
-      <w:r>
-        <w:t>DataString16.java, …</w:t>
-      </w:r>
-      <w:proofErr w:type="gramEnd"/>
-      <w:r>
-        <w:t xml:space="preserve"> DataString128.java – derived layer for returned data types from queries</w:t>
-      </w:r>
-      <w:r>
-        <w:br/>
-        <w:t>DataShort.java,DataInteger.java,DataLong.java -  derived layer for returned data types from queries</w:t>
-      </w:r>
-      <w:r>
-        <w:br/>
-        <w:t>DataFloat.java,DataDouble.java – derived layer for returned data types from queries</w:t>
-      </w:r>
-      <w:r>
-        <w:br/>
-        <w:t>DataDate.java,DataTime.java – derived layer for returned date types from queries</w:t>
-      </w:r>
-    </w:p>
-    <w:p>
-      <w:r>
-        <w:t>Sort.java – abstract layer for sorting results</w:t>
-      </w:r>
-      <w:r>
-        <w:br/>
-        <w:t>InsertSort.java – derived layer for sorting results</w:t>
-      </w:r>
-      <w:r>
-        <w:br/>
-        <w:t>QuickSort.java – derived layer for sorting results</w:t>
-      </w:r>
-    </w:p>
-    <w:p>
-      <w:r>
-        <w:t>QueryException.java – custom exception handler for the data store layer</w:t>
-      </w:r>
-      <w:r>
-        <w:br/>
-        <w:t>StorageException.java – custom exception handler for the storage layer.</w:t>
-      </w:r>
-    </w:p>
-    <w:p>
-      <w:r>
-        <w:lastRenderedPageBreak/>
-        <w:t>Schema.java – schema handling</w:t>
+        <w:t>License</w:t>
+      </w:r>
+    </w:p>
+    <w:p>
+      <w:r>
+        <w:t>Licensed under the create commons license: CC-BY</w:t>
       </w:r>
     </w:p>
     <w:p>
@@ -281,7 +115,15 @@
     </w:p>
     <w:p>
       <w:r>
-        <w:t>Usage: query &lt;options&gt;</w:t>
+        <w:t xml:space="preserve">Usage: </w:t>
+      </w:r>
+      <w:proofErr w:type="spellStart"/>
+      <w:r>
+        <w:t>epipog</w:t>
+      </w:r>
+      <w:proofErr w:type="spellEnd"/>
+      <w:r>
+        <w:t xml:space="preserve"> &lt;options&gt;</w:t>
       </w:r>
     </w:p>
     <w:p>
@@ -303,10 +145,7 @@
       <w:proofErr w:type="spellEnd"/>
       <w:r>
         <w:tab/>
-        <w:t xml:space="preserve"> # import input</w:t>
-      </w:r>
-      <w:r>
-        <w:t xml:space="preserve"> file</w:t>
+        <w:t xml:space="preserve"> # import input file</w:t>
       </w:r>
     </w:p>
     <w:p>
@@ -315,10 +154,7 @@
       </w:r>
       <w:r>
         <w:tab/>
-        <w:t xml:space="preserve"> # select fields</w:t>
-      </w:r>
-      <w:r>
-        <w:t xml:space="preserve"> </w:t>
+        <w:t xml:space="preserve"> # select fields </w:t>
       </w:r>
       <w:proofErr w:type="gramStart"/>
       <w:r>
@@ -360,21 +196,12 @@
       </w:r>
       <w:proofErr w:type="gramStart"/>
       <w:r>
-        <w:t>,psv,</w:t>
-      </w:r>
-      <w:r>
-        <w:t>csv,</w:t>
-      </w:r>
-      <w:r>
-        <w:t>json</w:t>
+        <w:t>,psv,csv,json</w:t>
       </w:r>
       <w:proofErr w:type="spellEnd"/>
       <w:proofErr w:type="gramEnd"/>
       <w:r>
-        <w:t>)</w:t>
-      </w:r>
-      <w:r>
-        <w:t>, default: binary</w:t>
+        <w:t>), default: binary</w:t>
       </w:r>
     </w:p>
     <w:p>
@@ -396,13 +223,7 @@
       <w:proofErr w:type="spellEnd"/>
       <w:proofErr w:type="gramEnd"/>
       <w:r>
-        <w:t xml:space="preserve">), default: </w:t>
-      </w:r>
-      <w:r>
-        <w:t>c</w:t>
-      </w:r>
-      <w:r>
-        <w:t>sv</w:t>
+        <w:t>), default: csv</w:t>
       </w:r>
     </w:p>
     <w:p>
@@ -428,10 +249,7 @@
       </w:r>
       <w:proofErr w:type="gramStart"/>
       <w:r>
-        <w:t>,</w:t>
-      </w:r>
-      <w:r>
-        <w:t>type</w:t>
+        <w:t>,type</w:t>
       </w:r>
       <w:proofErr w:type="spellEnd"/>
       <w:proofErr w:type="gramEnd"/>
@@ -461,10 +279,7 @@
       <w:proofErr w:type="spellEnd"/>
       <w:proofErr w:type="gramEnd"/>
       <w:r>
-        <w:t>)</w:t>
-      </w:r>
-      <w:r>
-        <w:t>, default: single</w:t>
+        <w:t>), default: single</w:t>
       </w:r>
     </w:p>
     <w:p>
@@ -486,13 +301,7 @@
       <w:proofErr w:type="spellEnd"/>
       <w:proofErr w:type="gramEnd"/>
       <w:r>
-        <w:t>)</w:t>
-      </w:r>
-      <w:r>
-        <w:t xml:space="preserve">, default: </w:t>
-      </w:r>
-      <w:r>
-        <w:t>linked</w:t>
+        <w:t>), default: linked</w:t>
       </w:r>
     </w:p>
     <w:p>
@@ -569,14 +378,10 @@
       </w:r>
       <w:r>
         <w:tab/>
-      </w:r>
-      <w:r>
-        <w:t># vacuum (remove deleted items) from collection</w:t>
-      </w:r>
-      <w:r>
-        <w:t xml:space="preserve"> [STUBBED]</w:t>
-      </w:r>
-    </w:p>
+        <w:t># vacuum (remove deleted items) from collection [STUBBED]</w:t>
+      </w:r>
+    </w:p>
+    <w:p/>
     <w:p>
       <w:pPr>
         <w:rPr>
@@ -584,29 +389,34 @@
           <w:i/>
         </w:rPr>
       </w:pPr>
-      <w:r>
+    </w:p>
+    <w:p>
+      <w:pPr>
         <w:rPr>
           <w:b/>
           <w:i/>
         </w:rPr>
+      </w:pPr>
+    </w:p>
+    <w:p>
+      <w:pPr>
+        <w:rPr>
+          <w:b/>
+          <w:i/>
+        </w:rPr>
+      </w:pPr>
+      <w:r>
+        <w:rPr>
+          <w:b/>
+          <w:i/>
+        </w:rPr>
+        <w:lastRenderedPageBreak/>
         <w:t>Command Line Examples</w:t>
       </w:r>
     </w:p>
     <w:p>
       <w:r>
-        <w:t>First, when no collection, schema, primary keys, indexing, data store</w:t>
-      </w:r>
-      <w:r>
-        <w:t xml:space="preserve">, </w:t>
-      </w:r>
-      <w:r>
-        <w:t>storage types</w:t>
-      </w:r>
-      <w:r>
-        <w:t xml:space="preserve"> and input format are specified</w:t>
-      </w:r>
-      <w:r>
-        <w:t>, I default them as follows:</w:t>
+        <w:t>When no collection, schema, primary keys, indexing, data store, storage types and input format are specified, they default as follows:</w:t>
       </w:r>
     </w:p>
     <w:p>
@@ -623,25 +433,29 @@
       </w:r>
       <w:r>
         <w:br/>
-        <w:t xml:space="preserve">Schema: </w:t>
-      </w:r>
-      <w:r>
-        <w:t>no schema</w:t>
-      </w:r>
-      <w:r>
-        <w:br/>
-        <w:t xml:space="preserve">Primary: </w:t>
-      </w:r>
-      <w:r>
-        <w:t>no primary keys</w:t>
-      </w:r>
-      <w:r>
-        <w:br/>
-        <w:t>Indexing: uses unsorted linear</w:t>
-      </w:r>
-      <w:r>
-        <w:br/>
-        <w:t>Data Store: uses fixed-length records</w:t>
+        <w:t>Schema: no schema</w:t>
+      </w:r>
+      <w:r>
+        <w:br/>
+        <w:t>Primary: no primary keys</w:t>
+      </w:r>
+      <w:r>
+        <w:br/>
+        <w:t>Indexing: uses unsorted linear (</w:t>
+      </w:r>
+      <w:proofErr w:type="spellStart"/>
+      <w:r>
+        <w:t>linkedindex</w:t>
+      </w:r>
+      <w:proofErr w:type="spellEnd"/>
+      <w:proofErr w:type="gramStart"/>
+      <w:r>
+        <w:t>)</w:t>
+      </w:r>
+      <w:proofErr w:type="gramEnd"/>
+      <w:r>
+        <w:br/>
+        <w:t>Data Store: uses fixed-length records (binary)</w:t>
       </w:r>
       <w:r>
         <w:br/>
@@ -663,19 +477,12 @@
       </w:r>
       <w:r>
         <w:br/>
-        <w:t xml:space="preserve">Input Format: </w:t>
-      </w:r>
-      <w:r>
-        <w:t>C</w:t>
-      </w:r>
-      <w:r>
-        <w:t>SV</w:t>
-      </w:r>
-    </w:p>
-    <w:p/>
-    <w:p>
-      <w:r>
-        <w:t>Example: read in an input file into the default collection</w:t>
+        <w:t>Input Format: CSV</w:t>
+      </w:r>
+    </w:p>
+    <w:p>
+      <w:r>
+        <w:t>Example: read in an input file into the default collection (for csv input)</w:t>
       </w:r>
     </w:p>
     <w:p>
@@ -687,15 +494,20 @@
         </w:numPr>
       </w:pPr>
       <w:r>
-        <w:t>java query –I input.txt</w:t>
-      </w:r>
-    </w:p>
-    <w:p>
-      <w:r>
-        <w:t xml:space="preserve">Example: </w:t>
-      </w:r>
-      <w:r>
-        <w:t>read in an input file into a named collection</w:t>
+        <w:t xml:space="preserve">java </w:t>
+      </w:r>
+      <w:proofErr w:type="spellStart"/>
+      <w:r>
+        <w:t>epipog</w:t>
+      </w:r>
+      <w:proofErr w:type="spellEnd"/>
+      <w:r>
+        <w:t xml:space="preserve"> –I input.txt</w:t>
+      </w:r>
+    </w:p>
+    <w:p>
+      <w:r>
+        <w:t>Example: read in an input file into a named collection (for csv input)</w:t>
       </w:r>
     </w:p>
     <w:p>
@@ -707,12 +519,20 @@
         </w:numPr>
       </w:pPr>
       <w:r>
-        <w:t>query –I input.txt –C collection1</w:t>
-      </w:r>
-    </w:p>
-    <w:p>
-      <w:r>
-        <w:t>Example: read in an input file into a named collection and store as PSV format</w:t>
+        <w:t xml:space="preserve">java </w:t>
+      </w:r>
+      <w:proofErr w:type="spellStart"/>
+      <w:r>
+        <w:t>epipog</w:t>
+      </w:r>
+      <w:proofErr w:type="spellEnd"/>
+      <w:r>
+        <w:t xml:space="preserve"> –I input.txt –C collection1</w:t>
+      </w:r>
+    </w:p>
+    <w:p>
+      <w:r>
+        <w:t>Example: read in an input file into a named collection and store as PSV format (for csv input)</w:t>
       </w:r>
     </w:p>
     <w:p>
@@ -723,8 +543,13 @@
           <w:numId w:val="2"/>
         </w:numPr>
       </w:pPr>
-      <w:r>
-        <w:t xml:space="preserve">query –I input.txt –C collection2 –d </w:t>
+      <w:proofErr w:type="spellStart"/>
+      <w:r>
+        <w:t>epipog</w:t>
+      </w:r>
+      <w:proofErr w:type="spellEnd"/>
+      <w:r>
+        <w:t xml:space="preserve"> –I input.txt –C collection2 –d </w:t>
       </w:r>
       <w:proofErr w:type="spellStart"/>
       <w:r>
@@ -734,7 +559,13 @@
     </w:p>
     <w:p>
       <w:r>
-        <w:t>Example: select fields from default collection</w:t>
+        <w:t xml:space="preserve">Example: select fields from default collection (for binary </w:t>
+      </w:r>
+      <w:r>
+        <w:t>storage format</w:t>
+      </w:r>
+      <w:r>
+        <w:t>)</w:t>
       </w:r>
     </w:p>
     <w:p>
@@ -745,13 +576,29 @@
           <w:numId w:val="2"/>
         </w:numPr>
       </w:pPr>
-      <w:r>
-        <w:t>query –s STB,TITLE,VIEW_TIME</w:t>
-      </w:r>
-    </w:p>
-    <w:p>
-      <w:r>
-        <w:t>Example: select fields from named collection</w:t>
+      <w:proofErr w:type="spellStart"/>
+      <w:r>
+        <w:t>epipog</w:t>
+      </w:r>
+      <w:proofErr w:type="spellEnd"/>
+      <w:r>
+        <w:t xml:space="preserve"> –s </w:t>
+      </w:r>
+      <w:proofErr w:type="spellStart"/>
+      <w:r>
+        <w:t>country,state,city</w:t>
+      </w:r>
+      <w:proofErr w:type="spellEnd"/>
+    </w:p>
+    <w:p>
+      <w:r>
+        <w:t xml:space="preserve">Example: select fields from named collection (for binary </w:t>
+      </w:r>
+      <w:r>
+        <w:t>storage format</w:t>
+      </w:r>
+      <w:r>
+        <w:t>)</w:t>
       </w:r>
     </w:p>
     <w:p>
@@ -762,8 +609,21 @@
           <w:numId w:val="2"/>
         </w:numPr>
       </w:pPr>
-      <w:r>
-        <w:t>query –s STB,TITLE,VIEW_TIME –C collection1</w:t>
+      <w:proofErr w:type="spellStart"/>
+      <w:r>
+        <w:t>epipog</w:t>
+      </w:r>
+      <w:proofErr w:type="spellEnd"/>
+      <w:r>
+        <w:t xml:space="preserve"> –s </w:t>
+      </w:r>
+      <w:proofErr w:type="spellStart"/>
+      <w:r>
+        <w:t>country,state,city</w:t>
+      </w:r>
+      <w:proofErr w:type="spellEnd"/>
+      <w:r>
+        <w:t xml:space="preserve"> –C collection1</w:t>
       </w:r>
     </w:p>
     <w:p>
@@ -779,8 +639,21 @@
           <w:numId w:val="2"/>
         </w:numPr>
       </w:pPr>
-      <w:r>
-        <w:t xml:space="preserve">query –s STB,TITLE,VIEW_TIME –C collection2 –d </w:t>
+      <w:proofErr w:type="spellStart"/>
+      <w:r>
+        <w:t>epipog</w:t>
+      </w:r>
+      <w:proofErr w:type="spellEnd"/>
+      <w:r>
+        <w:t xml:space="preserve"> –s </w:t>
+      </w:r>
+      <w:proofErr w:type="spellStart"/>
+      <w:r>
+        <w:t>country,state,city</w:t>
+      </w:r>
+      <w:proofErr w:type="spellEnd"/>
+      <w:r>
+        <w:t xml:space="preserve"> –C collection2 –d </w:t>
       </w:r>
       <w:proofErr w:type="spellStart"/>
       <w:r>
@@ -801,9 +674,40 @@
           <w:numId w:val="2"/>
         </w:numPr>
       </w:pPr>
-      <w:r>
-        <w:t>query –I input.txt –S STB:string64,TITLE:string64,PROVIDER:string64,DATE:date,REV:float,VIEW_TIME:time –P STB,TITLE,DATE</w:t>
-      </w:r>
+      <w:proofErr w:type="spellStart"/>
+      <w:r>
+        <w:t>epipog</w:t>
+      </w:r>
+      <w:proofErr w:type="spellEnd"/>
+      <w:r>
+        <w:t xml:space="preserve"> –I input.txt -Scountry</w:t>
+      </w:r>
+      <w:r>
+        <w:t>:string64,</w:t>
+      </w:r>
+      <w:r>
+        <w:t>state</w:t>
+      </w:r>
+      <w:r>
+        <w:t>:string64,</w:t>
+      </w:r>
+      <w:r>
+        <w:t>city</w:t>
+      </w:r>
+      <w:r>
+        <w:t>:string64</w:t>
+      </w:r>
+      <w:r>
+        <w:t xml:space="preserve"> </w:t>
+      </w:r>
+      <w:r>
+        <w:t xml:space="preserve">–P </w:t>
+      </w:r>
+      <w:proofErr w:type="spellStart"/>
+      <w:r>
+        <w:t>state,city</w:t>
+      </w:r>
+      <w:proofErr w:type="spellEnd"/>
     </w:p>
     <w:p>
       <w:r>
@@ -818,8 +722,24 @@
           <w:numId w:val="2"/>
         </w:numPr>
       </w:pPr>
-      <w:r>
-        <w:t>query –s STB,TITLE,VIEW_TIME –o TITLE</w:t>
+      <w:proofErr w:type="spellStart"/>
+      <w:r>
+        <w:t>epipog</w:t>
+      </w:r>
+      <w:proofErr w:type="spellEnd"/>
+      <w:r>
+        <w:t xml:space="preserve"> –s </w:t>
+      </w:r>
+      <w:proofErr w:type="spellStart"/>
+      <w:r>
+        <w:t>country,state</w:t>
+      </w:r>
+      <w:proofErr w:type="spellEnd"/>
+      <w:r>
+        <w:t xml:space="preserve"> –o </w:t>
+      </w:r>
+      <w:r>
+        <w:t>country</w:t>
       </w:r>
     </w:p>
     <w:p>
@@ -836,7 +756,12 @@
         </w:numPr>
       </w:pPr>
       <w:r>
-        <w:t>query –</w:t>
+        <w:t>epipog</w:t>
+      </w:r>
+      <w:bookmarkStart w:id="0" w:name="_GoBack"/>
+      <w:bookmarkEnd w:id="0"/>
+      <w:r>
+        <w:t xml:space="preserve"> –</w:t>
       </w:r>
       <w:proofErr w:type="spellStart"/>
       <w:r>
@@ -864,221 +789,227 @@
       <w:pPr>
         <w:rPr>
           <w:b/>
+          <w:i/>
         </w:rPr>
       </w:pPr>
       <w:r>
         <w:rPr>
           <w:b/>
+          <w:i/>
         </w:rPr>
-        <w:t>Bugs</w:t>
-      </w:r>
-    </w:p>
-    <w:p>
-      <w:pPr>
-        <w:pStyle w:val="ListParagraph"/>
-        <w:numPr>
-          <w:ilvl w:val="0"/>
-          <w:numId w:val="5"/>
-        </w:numPr>
-      </w:pPr>
-      <w:r>
-        <w:t>Does not handle non-ASCII characters</w:t>
-      </w:r>
-      <w:r>
-        <w:t xml:space="preserve"> in input</w:t>
-      </w:r>
-    </w:p>
-    <w:p>
-      <w:pPr>
-        <w:pStyle w:val="ListParagraph"/>
-        <w:numPr>
-          <w:ilvl w:val="0"/>
-          <w:numId w:val="5"/>
-        </w:numPr>
-      </w:pPr>
-      <w:r>
-        <w:t>Can’t do 2</w:t>
-      </w:r>
-      <w:r>
-        <w:rPr>
-          <w:vertAlign w:val="superscript"/>
-        </w:rPr>
-        <w:t>nd</w:t>
-      </w:r>
-      <w:r>
-        <w:t xml:space="preserve"> level sort</w:t>
-      </w:r>
-    </w:p>
-    <w:p>
-      <w:pPr>
-        <w:pStyle w:val="ListParagraph"/>
-        <w:numPr>
-          <w:ilvl w:val="0"/>
-          <w:numId w:val="5"/>
-        </w:numPr>
-      </w:pPr>
-      <w:r>
-        <w:t>Index does not handle collisions</w:t>
-      </w:r>
-      <w:bookmarkStart w:id="0" w:name="_GoBack"/>
-      <w:bookmarkEnd w:id="0"/>
-    </w:p>
-    <w:p>
-      <w:pPr>
-        <w:rPr>
-          <w:b/>
-        </w:rPr>
-      </w:pPr>
-      <w:r>
-        <w:rPr>
-          <w:b/>
-        </w:rPr>
-        <w:t>Code Improvements</w:t>
-      </w:r>
-    </w:p>
-    <w:p>
-      <w:pPr>
-        <w:pStyle w:val="ListParagraph"/>
-        <w:numPr>
-          <w:ilvl w:val="0"/>
-          <w:numId w:val="3"/>
-        </w:numPr>
-      </w:pPr>
-      <w:r>
         <w:lastRenderedPageBreak/>
-        <w:t xml:space="preserve">In the </w:t>
+        <w:t>File Structure</w:t>
+      </w:r>
+    </w:p>
+    <w:p>
+      <w:r>
+        <w:t>Each component (public class) is contained wholly within its own file and corresponding file name.</w:t>
+      </w:r>
+    </w:p>
+    <w:p>
+      <w:r>
+        <w:t>Query.java – command line interface</w:t>
+      </w:r>
+      <w:r>
+        <w:br/>
+      </w:r>
+      <w:r>
+        <w:br/>
+        <w:t>DataStore.java – abstract layer for data stores</w:t>
+      </w:r>
+      <w:r>
+        <w:br/>
+        <w:t xml:space="preserve">BinaryStore.java </w:t>
       </w:r>
       <w:proofErr w:type="gramStart"/>
       <w:r>
-        <w:t>Select(</w:t>
+        <w:t>-  derived</w:t>
       </w:r>
       <w:proofErr w:type="gramEnd"/>
       <w:r>
-        <w:t xml:space="preserve">) method of </w:t>
-      </w:r>
-      <w:proofErr w:type="spellStart"/>
-      <w:r>
-        <w:t>BinaryStore</w:t>
-      </w:r>
-      <w:proofErr w:type="spellEnd"/>
-      <w:r>
-        <w:t xml:space="preserve">, </w:t>
-      </w:r>
-      <w:r>
-        <w:t>should use index to jump to position of next record. If dirty, then skip reading</w:t>
-      </w:r>
-      <w:r>
-        <w:t>.</w:t>
-      </w:r>
-      <w:r>
-        <w:br/>
-      </w:r>
-    </w:p>
-    <w:p>
-      <w:pPr>
-        <w:pStyle w:val="ListParagraph"/>
-        <w:numPr>
-          <w:ilvl w:val="0"/>
-          <w:numId w:val="3"/>
-        </w:numPr>
-      </w:pPr>
-      <w:r>
-        <w:t xml:space="preserve">In the </w:t>
+        <w:t xml:space="preserve"> class for representing data store as a fixed-length records.</w:t>
+      </w:r>
+      <w:r>
+        <w:br/>
+        <w:t>SVStore.java – abstract layer for representing data stores as character delimited file.</w:t>
+      </w:r>
+      <w:r>
+        <w:br/>
+        <w:t>PSVStore.java – derived class for representing data store as PSV format.</w:t>
+      </w:r>
+      <w:r>
+        <w:t xml:space="preserve"> </w:t>
+      </w:r>
+      <w:r>
+        <w:br/>
+        <w:t>CSVStore.java – derived class for representing data store as PSV format.</w:t>
+      </w:r>
+      <w:r>
+        <w:br/>
+        <w:t>JSONStore.java – derived class for representing data store as JSON objects.</w:t>
+      </w:r>
+    </w:p>
+    <w:p>
+      <w:r>
+        <w:t>Storage.java – abstract layer for on-disk storage</w:t>
+      </w:r>
+      <w:r>
+        <w:br/>
+        <w:t>SingleFileStorage.java – derived class for storing collection as a single monolithic file</w:t>
+      </w:r>
+      <w:r>
+        <w:br/>
+        <w:t xml:space="preserve">MultiFileStorage.java </w:t>
+      </w:r>
+      <w:r>
+        <w:t>– derived class for storing collection as multiple files (stubbed)</w:t>
+      </w:r>
+    </w:p>
+    <w:p>
+      <w:r>
+        <w:t xml:space="preserve">Index.java – abstract layer </w:t>
+      </w:r>
+      <w:r>
+        <w:t>for indexing.</w:t>
+      </w:r>
+      <w:r>
+        <w:br/>
+        <w:t>LinkedIndex.java – derived layer for representing index as an unsorted linear index.</w:t>
+      </w:r>
+      <w:r>
+        <w:br/>
+        <w:t>BinaryTreeIndex.java – derived layer for representing index as a sorted binary tree (stubbed).</w:t>
+      </w:r>
+    </w:p>
+    <w:p>
+      <w:r>
+        <w:t>Parse.java</w:t>
+      </w:r>
+      <w:r>
+        <w:tab/>
+        <w:t xml:space="preserve">- abstract layer for parsing input file and inserting into the </w:t>
+      </w:r>
+      <w:proofErr w:type="spellStart"/>
+      <w:r>
+        <w:t>datastore</w:t>
+      </w:r>
+      <w:proofErr w:type="spellEnd"/>
+      <w:r>
+        <w:br/>
+        <w:t>SVParse.java</w:t>
+      </w:r>
+      <w:r>
+        <w:tab/>
+        <w:t xml:space="preserve">- abstract layer for parsing a character delimited input file and inserting into </w:t>
+      </w:r>
+      <w:proofErr w:type="spellStart"/>
+      <w:r>
+        <w:t>datastore</w:t>
+      </w:r>
+      <w:proofErr w:type="spellEnd"/>
+      <w:r>
+        <w:br/>
+        <w:t xml:space="preserve">PSVParse.java   </w:t>
       </w:r>
       <w:proofErr w:type="gramStart"/>
       <w:r>
-        <w:t>Select(</w:t>
+        <w:t>-  derived</w:t>
       </w:r>
       <w:proofErr w:type="gramEnd"/>
       <w:r>
-        <w:t xml:space="preserve">) method of </w:t>
-      </w:r>
-      <w:proofErr w:type="spellStart"/>
-      <w:r>
-        <w:t>JSONStore</w:t>
-      </w:r>
-      <w:proofErr w:type="spellEnd"/>
-      <w:r>
-        <w:t xml:space="preserve">, should use </w:t>
-      </w:r>
-      <w:proofErr w:type="spellStart"/>
-      <w:r>
-        <w:t>JSONObject</w:t>
-      </w:r>
-      <w:proofErr w:type="spellEnd"/>
-      <w:r>
-        <w:t xml:space="preserve"> parser (instead of hand written).</w:t>
-      </w:r>
-      <w:r>
-        <w:br/>
-      </w:r>
-    </w:p>
-    <w:p>
-      <w:pPr>
-        <w:pStyle w:val="ListParagraph"/>
-        <w:numPr>
-          <w:ilvl w:val="0"/>
-          <w:numId w:val="3"/>
-        </w:numPr>
-      </w:pPr>
-      <w:r>
-        <w:t xml:space="preserve">Command line option/argument parsing should use a standardized </w:t>
-      </w:r>
-      <w:proofErr w:type="spellStart"/>
+        <w:t xml:space="preserve"> layer for parsing a PSV input file and inserting into the </w:t>
+      </w:r>
+      <w:proofErr w:type="spellStart"/>
+      <w:r>
+        <w:t>datastore</w:t>
+      </w:r>
+      <w:proofErr w:type="spellEnd"/>
+      <w:r>
+        <w:br/>
+        <w:t>CSVParse.java</w:t>
+      </w:r>
+      <w:r>
+        <w:tab/>
+        <w:t xml:space="preserve">- derived layer for parsing a CSV input file and inserting into the </w:t>
+      </w:r>
+      <w:proofErr w:type="spellStart"/>
+      <w:r>
+        <w:t>datastore</w:t>
+      </w:r>
+      <w:proofErr w:type="spellEnd"/>
+      <w:r>
+        <w:br/>
+        <w:t>TSVParse.java</w:t>
+      </w:r>
+      <w:r>
+        <w:tab/>
+        <w:t xml:space="preserve">- derived layer for parsing a TSV input file and inserting into the </w:t>
+      </w:r>
+      <w:proofErr w:type="spellStart"/>
+      <w:r>
+        <w:t>datastore</w:t>
+      </w:r>
+      <w:proofErr w:type="spellEnd"/>
+    </w:p>
+    <w:p>
+      <w:r>
+        <w:t>Data.java – abstract layer for returned data types from queries</w:t>
+      </w:r>
+      <w:r>
+        <w:br/>
+        <w:t>DataString.java – abstract layer for returned data string types from queries</w:t>
+      </w:r>
+      <w:r>
+        <w:br/>
+      </w:r>
       <w:proofErr w:type="gramStart"/>
       <w:r>
-        <w:t>getopt</w:t>
-      </w:r>
-      <w:proofErr w:type="spellEnd"/>
-      <w:r>
-        <w:t>(</w:t>
+        <w:t>DataString16.java, …</w:t>
       </w:r>
       <w:proofErr w:type="gramEnd"/>
       <w:r>
-        <w:t>) library (instead of hand written).</w:t>
-      </w:r>
-      <w:r>
-        <w:br/>
-      </w:r>
-    </w:p>
-    <w:p>
-      <w:pPr>
-        <w:pStyle w:val="ListParagraph"/>
-        <w:numPr>
-          <w:ilvl w:val="0"/>
-          <w:numId w:val="3"/>
-        </w:numPr>
-      </w:pPr>
-      <w:r>
-        <w:t>Make a jar file.</w:t>
-      </w:r>
-    </w:p>
-    <w:p>
-      <w:pPr>
-        <w:pStyle w:val="ListParagraph"/>
-      </w:pPr>
-    </w:p>
-    <w:p>
-      <w:pPr>
-        <w:pStyle w:val="ListParagraph"/>
-        <w:numPr>
-          <w:ilvl w:val="0"/>
-          <w:numId w:val="3"/>
-        </w:numPr>
-      </w:pPr>
-      <w:r>
-        <w:t xml:space="preserve">Add </w:t>
-      </w:r>
-      <w:proofErr w:type="spellStart"/>
-      <w:r>
-        <w:t>config</w:t>
-      </w:r>
-      <w:proofErr w:type="spellEnd"/>
-      <w:r>
-        <w:t xml:space="preserve"> file for default settings</w:t>
-      </w:r>
-    </w:p>
-    <w:p/>
+        <w:t xml:space="preserve"> DataString128.java – derived layer for returned data types from queries</w:t>
+      </w:r>
+      <w:r>
+        <w:br/>
+        <w:t>DataShort.java,DataInteger.java,DataLong.java -  derived layer for returned data types from queries</w:t>
+      </w:r>
+      <w:r>
+        <w:br/>
+        <w:t>DataFloat.java,DataDouble.java – derived layer for returned data types from queries</w:t>
+      </w:r>
+      <w:r>
+        <w:br/>
+        <w:t>DataDate.java,DataTime.java – derived layer for returned date types from queries</w:t>
+      </w:r>
+    </w:p>
+    <w:p>
+      <w:r>
+        <w:t>Sort.java – abstract layer for sorting results</w:t>
+      </w:r>
+      <w:r>
+        <w:br/>
+        <w:t>InsertSort.java – derived layer for sorting results</w:t>
+      </w:r>
+      <w:r>
+        <w:br/>
+        <w:t>QuickSort.java – derived layer for sorting results</w:t>
+      </w:r>
+    </w:p>
+    <w:p>
+      <w:r>
+        <w:t>QueryException.java – custom exception handler for the data store layer</w:t>
+      </w:r>
+      <w:r>
+        <w:br/>
+        <w:t>StorageException.java – custom exception handler for the storage layer.</w:t>
+      </w:r>
+    </w:p>
+    <w:p>
+      <w:r>
+        <w:t>Schema.java – schema handling</w:t>
+      </w:r>
+    </w:p>
     <w:sectPr>
       <w:pgSz w:w="12240" w:h="15840"/>
       <w:pgMar w:top="1440" w:right="1440" w:bottom="1440" w:left="1440" w:header="720" w:footer="720" w:gutter="0"/>

</xml_diff>

<commit_message>
added test and updated README
</commit_message>
<xml_diff>
--- a/_README.docx
+++ b/_README.docx
@@ -34,14 +34,38 @@
         <w:rPr>
           <w:b/>
         </w:rPr>
-        <w:t>01 ,</w:t>
+        <w:t>0</w:t>
+      </w:r>
+      <w:r>
+        <w:rPr>
+          <w:b/>
+        </w:rPr>
+        <w:t>2</w:t>
+      </w:r>
+      <w:r>
+        <w:rPr>
+          <w:b/>
+        </w:rPr>
+        <w:t xml:space="preserve"> ,</w:t>
       </w:r>
       <w:proofErr w:type="gramEnd"/>
       <w:r>
         <w:rPr>
           <w:b/>
         </w:rPr>
-        <w:t xml:space="preserve"> Oct. 19, 2016</w:t>
+        <w:t xml:space="preserve"> Oct. </w:t>
+      </w:r>
+      <w:r>
+        <w:rPr>
+          <w:b/>
+        </w:rPr>
+        <w:t>27</w:t>
+      </w:r>
+      <w:r>
+        <w:rPr>
+          <w:b/>
+        </w:rPr>
+        <w:t>, 2016</w:t>
       </w:r>
       <w:r>
         <w:rPr>
@@ -75,7 +99,27 @@
         <w:t xml:space="preserve"> is a</w:t>
       </w:r>
       <w:r>
-        <w:t xml:space="preserve">n “academic” and “open source” program for teaching and developing NoSQL model of databases. </w:t>
+        <w:t xml:space="preserve">n </w:t>
+      </w:r>
+      <w:r>
+        <w:t xml:space="preserve">“open source” program for developing </w:t>
+      </w:r>
+      <w:r>
+        <w:t xml:space="preserve">design models for </w:t>
+      </w:r>
+      <w:r>
+        <w:t xml:space="preserve">NoSQL </w:t>
+      </w:r>
+      <w:r>
+        <w:t xml:space="preserve">databases. </w:t>
+      </w:r>
+      <w:proofErr w:type="gramStart"/>
+      <w:r>
+        <w:t>It’s</w:t>
+      </w:r>
+      <w:proofErr w:type="gramEnd"/>
+      <w:r>
+        <w:t xml:space="preserve"> target audience includes both academic researchers/students as well as those looking to deploy a NoSQL database for commercial uses.</w:t>
       </w:r>
     </w:p>
     <w:p>
@@ -102,6 +146,29 @@
       <w:pPr>
         <w:rPr>
           <w:b/>
+        </w:rPr>
+      </w:pPr>
+      <w:r>
+        <w:rPr>
+          <w:b/>
+        </w:rPr>
+        <w:t>Initial Release</w:t>
+      </w:r>
+    </w:p>
+    <w:p>
+      <w:r>
+        <w:t>This initial release v1.02 was developed as a demonstration of the application of modern design and programming paradigms to build NoSQL databases that can be both lightweight and highly-scalable and adaptable. It is written entirely in Java and can be run on a wide array of platforms. Its light-weightiness makes it well suitable for mobile processing platforms such as phones and tablets.</w:t>
+      </w:r>
+    </w:p>
+    <w:p>
+      <w:r>
+        <w:t>It incorporates an OOP design methodology, using abstraction and interfaces, and was developed under a test driven development process.</w:t>
+      </w:r>
+    </w:p>
+    <w:p>
+      <w:pPr>
+        <w:rPr>
+          <w:b/>
           <w:i/>
         </w:rPr>
       </w:pPr>
@@ -352,6 +419,7 @@
     </w:p>
     <w:p>
       <w:r>
+        <w:lastRenderedPageBreak/>
         <w:t>-f filter</w:t>
       </w:r>
       <w:r>
@@ -360,7 +428,10 @@
       </w:r>
       <w:r>
         <w:tab/>
-        <w:t># filter [STUBBED]</w:t>
+        <w:t xml:space="preserve"># filter </w:t>
+      </w:r>
+      <w:r>
+        <w:t>(where clause)</w:t>
       </w:r>
     </w:p>
     <w:p>
@@ -381,108 +452,118 @@
         <w:t># vacuum (remove deleted items) from collection [STUBBED]</w:t>
       </w:r>
     </w:p>
-    <w:p/>
-    <w:p>
-      <w:pPr>
-        <w:rPr>
-          <w:b/>
-          <w:i/>
-        </w:rPr>
-      </w:pPr>
-    </w:p>
-    <w:p>
-      <w:pPr>
-        <w:rPr>
-          <w:b/>
-          <w:i/>
-        </w:rPr>
-      </w:pPr>
-    </w:p>
-    <w:p>
-      <w:pPr>
-        <w:rPr>
-          <w:b/>
-          <w:i/>
-        </w:rPr>
-      </w:pPr>
-      <w:r>
-        <w:rPr>
-          <w:b/>
-          <w:i/>
-        </w:rPr>
-        <w:lastRenderedPageBreak/>
-        <w:t>Command Line Examples</w:t>
-      </w:r>
-    </w:p>
-    <w:p>
-      <w:r>
-        <w:t>When no collection, schema, primary keys, indexing, data store, storage types and input format are specified, they default as follows:</w:t>
-      </w:r>
-    </w:p>
-    <w:p>
-      <w:r>
-        <w:t>Collection: is named ‘</w:t>
-      </w:r>
-      <w:proofErr w:type="spellStart"/>
-      <w:r>
-        <w:t>tmp</w:t>
-      </w:r>
-      <w:proofErr w:type="spellEnd"/>
-      <w:r>
-        <w:t>’</w:t>
-      </w:r>
-      <w:r>
-        <w:br/>
-        <w:t>Schema: no schema</w:t>
-      </w:r>
-      <w:r>
-        <w:br/>
-        <w:t>Primary: no primary keys</w:t>
-      </w:r>
-      <w:r>
-        <w:br/>
-        <w:t>Indexing: uses unsorted linear (</w:t>
-      </w:r>
-      <w:proofErr w:type="spellStart"/>
-      <w:r>
-        <w:t>linkedindex</w:t>
-      </w:r>
-      <w:proofErr w:type="spellEnd"/>
+    <w:p>
+      <w:pPr>
+        <w:rPr>
+          <w:b/>
+        </w:rPr>
+      </w:pPr>
+      <w:r>
+        <w:rPr>
+          <w:b/>
+        </w:rPr>
+        <w:t>Importing a Dataset</w:t>
+      </w:r>
+    </w:p>
+    <w:p>
+      <w:r>
+        <w:t>Version v1.02</w:t>
+      </w:r>
+      <w:r>
+        <w:t xml:space="preserve"> can import a variety of datasets</w:t>
+      </w:r>
+      <w:r>
+        <w:t>:</w:t>
+      </w:r>
+    </w:p>
+    <w:p>
+      <w:r>
+        <w:tab/>
+        <w:t>Character Separated Values (SV):</w:t>
+      </w:r>
+    </w:p>
+    <w:p>
+      <w:r>
+        <w:tab/>
+      </w:r>
+      <w:r>
+        <w:tab/>
+        <w:t>CSV</w:t>
+      </w:r>
+      <w:r>
+        <w:tab/>
+      </w:r>
       <w:proofErr w:type="gramStart"/>
       <w:r>
-        <w:t>)</w:t>
+        <w:t>( comma</w:t>
       </w:r>
       <w:proofErr w:type="gramEnd"/>
       <w:r>
-        <w:br/>
-        <w:t>Data Store: uses fixed-length records (binary)</w:t>
-      </w:r>
-      <w:r>
-        <w:br/>
-        <w:t>Storage Type</w:t>
-      </w:r>
-      <w:r>
-        <w:t xml:space="preserve"> </w:t>
-      </w:r>
-      <w:r>
-        <w:t>uses Single: monolithic file under /</w:t>
-      </w:r>
-      <w:proofErr w:type="spellStart"/>
-      <w:r>
-        <w:t>tmp</w:t>
-      </w:r>
-      <w:proofErr w:type="spellEnd"/>
-      <w:r>
-        <w:t xml:space="preserve"> directory</w:t>
-      </w:r>
-      <w:r>
-        <w:br/>
-        <w:t>Input Format: CSV</w:t>
-      </w:r>
-    </w:p>
-    <w:p>
-      <w:r>
-        <w:t>Example: read in an input file into the default collection (for csv input)</w:t>
+        <w:t xml:space="preserve"> separated values)</w:t>
+      </w:r>
+      <w:r>
+        <w:br/>
+      </w:r>
+      <w:r>
+        <w:tab/>
+      </w:r>
+      <w:r>
+        <w:tab/>
+        <w:t>PSV</w:t>
+      </w:r>
+      <w:r>
+        <w:tab/>
+        <w:t>( pipe separated values)</w:t>
+      </w:r>
+      <w:r>
+        <w:br/>
+      </w:r>
+      <w:r>
+        <w:tab/>
+      </w:r>
+      <w:r>
+        <w:tab/>
+        <w:t>TSV</w:t>
+      </w:r>
+      <w:r>
+        <w:tab/>
+        <w:t>( tab separated values)</w:t>
+      </w:r>
+    </w:p>
+    <w:p>
+      <w:r>
+        <w:t xml:space="preserve">Datasets are imported using the </w:t>
+      </w:r>
+      <w:r>
+        <w:rPr>
+          <w:b/>
+        </w:rPr>
+        <w:t>-</w:t>
+      </w:r>
+      <w:proofErr w:type="spellStart"/>
+      <w:r>
+        <w:rPr>
+          <w:b/>
+        </w:rPr>
+        <w:t>i</w:t>
+      </w:r>
+      <w:proofErr w:type="spellEnd"/>
+      <w:r>
+        <w:t xml:space="preserve"> option. By default, the input format is assumed to be CSV. Alternate input formats can be specified with the </w:t>
+      </w:r>
+      <w:r>
+        <w:rPr>
+          <w:b/>
+        </w:rPr>
+        <w:t>–F</w:t>
+      </w:r>
+      <w:r>
+        <w:t xml:space="preserve"> option.</w:t>
+      </w:r>
+    </w:p>
+    <w:p>
+      <w:r>
+        <w:t>Example: Import a CSV file</w:t>
       </w:r>
     </w:p>
     <w:p>
@@ -490,24 +571,66 @@
         <w:pStyle w:val="ListParagraph"/>
         <w:numPr>
           <w:ilvl w:val="0"/>
-          <w:numId w:val="2"/>
+          <w:numId w:val="6"/>
         </w:numPr>
-      </w:pPr>
-      <w:r>
-        <w:t xml:space="preserve">java </w:t>
-      </w:r>
-      <w:proofErr w:type="spellStart"/>
-      <w:r>
-        <w:t>epipog</w:t>
-      </w:r>
-      <w:proofErr w:type="spellEnd"/>
-      <w:r>
-        <w:t xml:space="preserve"> –I input.txt</w:t>
-      </w:r>
-    </w:p>
-    <w:p>
-      <w:r>
-        <w:t>Example: read in an input file into a named collection (for csv input)</w:t>
+        <w:rPr>
+          <w:b/>
+          <w:i/>
+        </w:rPr>
+      </w:pPr>
+      <w:r>
+        <w:rPr>
+          <w:b/>
+          <w:i/>
+        </w:rPr>
+        <w:t>j</w:t>
+      </w:r>
+      <w:r>
+        <w:rPr>
+          <w:b/>
+          <w:i/>
+        </w:rPr>
+        <w:t xml:space="preserve">ava </w:t>
+      </w:r>
+      <w:proofErr w:type="spellStart"/>
+      <w:r>
+        <w:rPr>
+          <w:b/>
+          <w:i/>
+        </w:rPr>
+        <w:t>epipg</w:t>
+      </w:r>
+      <w:proofErr w:type="spellEnd"/>
+      <w:r>
+        <w:rPr>
+          <w:b/>
+          <w:i/>
+        </w:rPr>
+        <w:t xml:space="preserve"> –</w:t>
+      </w:r>
+      <w:proofErr w:type="spellStart"/>
+      <w:r>
+        <w:rPr>
+          <w:b/>
+          <w:i/>
+        </w:rPr>
+        <w:t>i</w:t>
+      </w:r>
+      <w:proofErr w:type="spellEnd"/>
+      <w:r>
+        <w:rPr>
+          <w:b/>
+          <w:i/>
+        </w:rPr>
+        <w:t xml:space="preserve"> input.csv</w:t>
+      </w:r>
+    </w:p>
+    <w:p>
+      <w:r>
+        <w:t>Example:</w:t>
+      </w:r>
+      <w:r>
+        <w:t xml:space="preserve"> Import a TSV file</w:t>
       </w:r>
     </w:p>
     <w:p>
@@ -515,24 +638,201 @@
         <w:pStyle w:val="ListParagraph"/>
         <w:numPr>
           <w:ilvl w:val="0"/>
-          <w:numId w:val="2"/>
+          <w:numId w:val="6"/>
         </w:numPr>
       </w:pPr>
       <w:r>
-        <w:t xml:space="preserve">java </w:t>
-      </w:r>
-      <w:proofErr w:type="spellStart"/>
-      <w:r>
+        <w:rPr>
+          <w:b/>
+          <w:i/>
+        </w:rPr>
+        <w:t>j</w:t>
+      </w:r>
+      <w:r>
+        <w:rPr>
+          <w:b/>
+          <w:i/>
+        </w:rPr>
+        <w:t xml:space="preserve">ava </w:t>
+      </w:r>
+      <w:proofErr w:type="spellStart"/>
+      <w:r>
+        <w:rPr>
+          <w:b/>
+          <w:i/>
+        </w:rPr>
         <w:t>epipog</w:t>
       </w:r>
       <w:proofErr w:type="spellEnd"/>
       <w:r>
-        <w:t xml:space="preserve"> –I input.txt –C collection1</w:t>
-      </w:r>
-    </w:p>
-    <w:p>
-      <w:r>
-        <w:t>Example: read in an input file into a named collection and store as PSV format (for csv input)</w:t>
+        <w:rPr>
+          <w:b/>
+          <w:i/>
+        </w:rPr>
+        <w:t xml:space="preserve"> –I </w:t>
+      </w:r>
+      <w:proofErr w:type="spellStart"/>
+      <w:r>
+        <w:rPr>
+          <w:b/>
+          <w:i/>
+        </w:rPr>
+        <w:t>input.tsv</w:t>
+      </w:r>
+      <w:proofErr w:type="spellEnd"/>
+      <w:r>
+        <w:rPr>
+          <w:b/>
+          <w:i/>
+        </w:rPr>
+        <w:t xml:space="preserve"> –F </w:t>
+      </w:r>
+      <w:proofErr w:type="spellStart"/>
+      <w:r>
+        <w:rPr>
+          <w:b/>
+          <w:i/>
+        </w:rPr>
+        <w:t>tsv</w:t>
+      </w:r>
+      <w:proofErr w:type="spellEnd"/>
+    </w:p>
+    <w:p>
+      <w:pPr>
+        <w:rPr>
+          <w:b/>
+        </w:rPr>
+      </w:pPr>
+      <w:r>
+        <w:rPr>
+          <w:b/>
+        </w:rPr>
+        <w:t>Setting a Data Store Representation</w:t>
+      </w:r>
+    </w:p>
+    <w:p>
+      <w:r>
+        <w:t xml:space="preserve">By default, imported data sets are stored in binary fixed record data representation (i.e., RDBMS), which is written to the default collection in the temp directory </w:t>
+      </w:r>
+      <w:proofErr w:type="gramStart"/>
+      <w:r>
+        <w:t>( /</w:t>
+      </w:r>
+      <w:proofErr w:type="spellStart"/>
+      <w:proofErr w:type="gramEnd"/>
+      <w:r>
+        <w:t>tmp</w:t>
+      </w:r>
+      <w:proofErr w:type="spellEnd"/>
+      <w:r>
+        <w:t>).</w:t>
+      </w:r>
+    </w:p>
+    <w:p>
+      <w:r>
+        <w:t>The –d option is used to specify the data store representation, when not using the default.</w:t>
+      </w:r>
+    </w:p>
+    <w:p>
+      <w:r>
+        <w:t>Version v1.02 supports the following data store representations:</w:t>
+      </w:r>
+    </w:p>
+    <w:p>
+      <w:r>
+        <w:tab/>
+        <w:t>Character Separated Values (SV):</w:t>
+      </w:r>
+    </w:p>
+    <w:p>
+      <w:r>
+        <w:tab/>
+      </w:r>
+      <w:r>
+        <w:tab/>
+        <w:t>CSV</w:t>
+      </w:r>
+      <w:r>
+        <w:tab/>
+      </w:r>
+      <w:proofErr w:type="gramStart"/>
+      <w:r>
+        <w:t>( comma</w:t>
+      </w:r>
+      <w:proofErr w:type="gramEnd"/>
+      <w:r>
+        <w:t xml:space="preserve"> separated values)</w:t>
+      </w:r>
+      <w:r>
+        <w:br/>
+      </w:r>
+      <w:r>
+        <w:tab/>
+      </w:r>
+      <w:r>
+        <w:tab/>
+        <w:t>PSV</w:t>
+      </w:r>
+      <w:r>
+        <w:tab/>
+        <w:t>( pipe separated values)</w:t>
+      </w:r>
+    </w:p>
+    <w:p>
+      <w:r>
+        <w:tab/>
+        <w:t>Document Oriented</w:t>
+      </w:r>
+    </w:p>
+    <w:p>
+      <w:r>
+        <w:tab/>
+      </w:r>
+      <w:r>
+        <w:tab/>
+        <w:t>JSON</w:t>
+      </w:r>
+      <w:r>
+        <w:tab/>
+        <w:t>(</w:t>
+      </w:r>
+      <w:proofErr w:type="spellStart"/>
+      <w:r>
+        <w:t>Javascript</w:t>
+      </w:r>
+      <w:proofErr w:type="spellEnd"/>
+      <w:r>
+        <w:t xml:space="preserve"> Object Notation)</w:t>
+      </w:r>
+    </w:p>
+    <w:p>
+      <w:r>
+        <w:tab/>
+      </w:r>
+      <w:r>
+        <w:t>Binary Fixed Record</w:t>
+      </w:r>
+    </w:p>
+    <w:p>
+      <w:r>
+        <w:tab/>
+      </w:r>
+      <w:r>
+        <w:tab/>
+        <w:t xml:space="preserve">Binary </w:t>
+      </w:r>
+      <w:r>
+        <w:tab/>
+        <w:t>(RDBMS)</w:t>
+      </w:r>
+      <w:r>
+        <w:br/>
+      </w:r>
+    </w:p>
+    <w:p>
+      <w:r>
+        <w:lastRenderedPageBreak/>
+        <w:t>Example: Import a dataset and store in a CSV data store:</w:t>
       </w:r>
     </w:p>
     <w:p>
@@ -540,32 +840,56 @@
         <w:pStyle w:val="ListParagraph"/>
         <w:numPr>
           <w:ilvl w:val="0"/>
-          <w:numId w:val="2"/>
+          <w:numId w:val="6"/>
         </w:numPr>
-      </w:pPr>
-      <w:proofErr w:type="spellStart"/>
-      <w:r>
+        <w:rPr>
+          <w:b/>
+          <w:i/>
+        </w:rPr>
+      </w:pPr>
+      <w:r>
+        <w:rPr>
+          <w:b/>
+          <w:i/>
+        </w:rPr>
+        <w:t xml:space="preserve">java </w:t>
+      </w:r>
+      <w:proofErr w:type="spellStart"/>
+      <w:r>
+        <w:rPr>
+          <w:b/>
+          <w:i/>
+        </w:rPr>
         <w:t>epipog</w:t>
       </w:r>
       <w:proofErr w:type="spellEnd"/>
       <w:r>
-        <w:t xml:space="preserve"> –I input.txt –C collection2 –d </w:t>
-      </w:r>
-      <w:proofErr w:type="spellStart"/>
-      <w:r>
-        <w:t>psv</w:t>
-      </w:r>
-      <w:proofErr w:type="spellEnd"/>
-    </w:p>
-    <w:p>
-      <w:r>
-        <w:t xml:space="preserve">Example: select fields from default collection (for binary </w:t>
-      </w:r>
-      <w:r>
-        <w:t>storage format</w:t>
-      </w:r>
-      <w:r>
-        <w:t>)</w:t>
+        <w:rPr>
+          <w:b/>
+          <w:i/>
+        </w:rPr>
+        <w:t xml:space="preserve"> –</w:t>
+      </w:r>
+      <w:proofErr w:type="spellStart"/>
+      <w:r>
+        <w:rPr>
+          <w:b/>
+          <w:i/>
+        </w:rPr>
+        <w:t>i</w:t>
+      </w:r>
+      <w:proofErr w:type="spellEnd"/>
+      <w:r>
+        <w:rPr>
+          <w:b/>
+          <w:i/>
+        </w:rPr>
+        <w:t xml:space="preserve"> input.txt –d csv</w:t>
+      </w:r>
+    </w:p>
+    <w:p>
+      <w:r>
+        <w:t>Example: Import a dataset and store in a JSON data store:</w:t>
       </w:r>
     </w:p>
     <w:p>
@@ -573,32 +897,101 @@
         <w:pStyle w:val="ListParagraph"/>
         <w:numPr>
           <w:ilvl w:val="0"/>
-          <w:numId w:val="2"/>
+          <w:numId w:val="6"/>
         </w:numPr>
-      </w:pPr>
-      <w:proofErr w:type="spellStart"/>
-      <w:r>
+        <w:rPr>
+          <w:b/>
+        </w:rPr>
+      </w:pPr>
+      <w:r>
+        <w:rPr>
+          <w:b/>
+        </w:rPr>
+        <w:t xml:space="preserve">java </w:t>
+      </w:r>
+      <w:proofErr w:type="spellStart"/>
+      <w:r>
+        <w:rPr>
+          <w:b/>
+        </w:rPr>
         <w:t>epipog</w:t>
       </w:r>
       <w:proofErr w:type="spellEnd"/>
       <w:r>
-        <w:t xml:space="preserve"> –s </w:t>
-      </w:r>
-      <w:proofErr w:type="spellStart"/>
-      <w:r>
-        <w:t>country,state,city</w:t>
-      </w:r>
-      <w:proofErr w:type="spellEnd"/>
-    </w:p>
-    <w:p>
-      <w:r>
-        <w:t xml:space="preserve">Example: select fields from named collection (for binary </w:t>
-      </w:r>
-      <w:r>
-        <w:t>storage format</w:t>
-      </w:r>
-      <w:r>
-        <w:t>)</w:t>
+        <w:rPr>
+          <w:b/>
+        </w:rPr>
+        <w:t xml:space="preserve"> –</w:t>
+      </w:r>
+      <w:proofErr w:type="spellStart"/>
+      <w:r>
+        <w:rPr>
+          <w:b/>
+        </w:rPr>
+        <w:t>i</w:t>
+      </w:r>
+      <w:proofErr w:type="spellEnd"/>
+      <w:r>
+        <w:rPr>
+          <w:b/>
+        </w:rPr>
+        <w:t xml:space="preserve"> input.txt –d </w:t>
+      </w:r>
+      <w:proofErr w:type="spellStart"/>
+      <w:r>
+        <w:rPr>
+          <w:b/>
+        </w:rPr>
+        <w:t>json</w:t>
+      </w:r>
+      <w:proofErr w:type="spellEnd"/>
+    </w:p>
+    <w:p>
+      <w:pPr>
+        <w:rPr>
+          <w:b/>
+        </w:rPr>
+      </w:pPr>
+      <w:r>
+        <w:rPr>
+          <w:b/>
+        </w:rPr>
+        <w:t>Setting a Named Collection</w:t>
+      </w:r>
+    </w:p>
+    <w:p>
+      <w:r>
+        <w:t>By default, all data is written to a single collection in the temporary directory (i.e., /</w:t>
+      </w:r>
+      <w:proofErr w:type="spellStart"/>
+      <w:r>
+        <w:t>tmp</w:t>
+      </w:r>
+      <w:proofErr w:type="spellEnd"/>
+      <w:r>
+        <w:t>) under the name ‘</w:t>
+      </w:r>
+      <w:proofErr w:type="spellStart"/>
+      <w:r>
+        <w:t>tmp</w:t>
+      </w:r>
+      <w:proofErr w:type="spellEnd"/>
+      <w:r>
+        <w:t xml:space="preserve">’. The </w:t>
+      </w:r>
+      <w:r>
+        <w:rPr>
+          <w:b/>
+        </w:rPr>
+        <w:t>–C</w:t>
+      </w:r>
+      <w:r>
+        <w:t xml:space="preserve"> option is used to specify a named collection.</w:t>
+      </w:r>
+    </w:p>
+    <w:p>
+      <w:r>
+        <w:t>Example: import a first dataset to the collection cars and a second dataset to the collection sales</w:t>
       </w:r>
     </w:p>
     <w:p>
@@ -606,29 +999,51 @@
         <w:pStyle w:val="ListParagraph"/>
         <w:numPr>
           <w:ilvl w:val="0"/>
-          <w:numId w:val="2"/>
+          <w:numId w:val="6"/>
         </w:numPr>
-      </w:pPr>
-      <w:proofErr w:type="spellStart"/>
-      <w:r>
+        <w:rPr>
+          <w:b/>
+          <w:i/>
+        </w:rPr>
+      </w:pPr>
+      <w:r>
+        <w:rPr>
+          <w:b/>
+          <w:i/>
+        </w:rPr>
+        <w:t xml:space="preserve">java </w:t>
+      </w:r>
+      <w:proofErr w:type="spellStart"/>
+      <w:r>
+        <w:rPr>
+          <w:b/>
+          <w:i/>
+        </w:rPr>
         <w:t>epipog</w:t>
       </w:r>
       <w:proofErr w:type="spellEnd"/>
       <w:r>
-        <w:t xml:space="preserve"> –s </w:t>
-      </w:r>
-      <w:proofErr w:type="spellStart"/>
-      <w:r>
-        <w:t>country,state,city</w:t>
-      </w:r>
-      <w:proofErr w:type="spellEnd"/>
-      <w:r>
-        <w:t xml:space="preserve"> –C collection1</w:t>
-      </w:r>
-    </w:p>
-    <w:p>
-      <w:r>
-        <w:t>Example: select fields from named collection in PSV storage format</w:t>
+        <w:rPr>
+          <w:b/>
+          <w:i/>
+        </w:rPr>
+        <w:t xml:space="preserve"> –</w:t>
+      </w:r>
+      <w:proofErr w:type="spellStart"/>
+      <w:r>
+        <w:rPr>
+          <w:b/>
+          <w:i/>
+        </w:rPr>
+        <w:t>i</w:t>
+      </w:r>
+      <w:proofErr w:type="spellEnd"/>
+      <w:r>
+        <w:rPr>
+          <w:b/>
+          <w:i/>
+        </w:rPr>
+        <w:t xml:space="preserve"> cars.txt –C cars</w:t>
       </w:r>
     </w:p>
     <w:p>
@@ -636,34 +1051,82 @@
         <w:pStyle w:val="ListParagraph"/>
         <w:numPr>
           <w:ilvl w:val="0"/>
-          <w:numId w:val="2"/>
+          <w:numId w:val="6"/>
         </w:numPr>
-      </w:pPr>
-      <w:proofErr w:type="spellStart"/>
-      <w:r>
+        <w:rPr>
+          <w:b/>
+          <w:i/>
+        </w:rPr>
+      </w:pPr>
+      <w:r>
+        <w:rPr>
+          <w:b/>
+          <w:i/>
+        </w:rPr>
+        <w:t xml:space="preserve">java </w:t>
+      </w:r>
+      <w:proofErr w:type="spellStart"/>
+      <w:r>
+        <w:rPr>
+          <w:b/>
+          <w:i/>
+        </w:rPr>
         <w:t>epipog</w:t>
       </w:r>
       <w:proofErr w:type="spellEnd"/>
       <w:r>
-        <w:t xml:space="preserve"> –s </w:t>
-      </w:r>
-      <w:proofErr w:type="spellStart"/>
-      <w:r>
-        <w:t>country,state,city</w:t>
-      </w:r>
-      <w:proofErr w:type="spellEnd"/>
-      <w:r>
-        <w:t xml:space="preserve"> –C collection2 –d </w:t>
-      </w:r>
-      <w:proofErr w:type="spellStart"/>
-      <w:r>
-        <w:t>psv</w:t>
-      </w:r>
-      <w:proofErr w:type="spellEnd"/>
-    </w:p>
-    <w:p>
-      <w:r>
-        <w:t>Example: read in an input file and dynamically specify a schema and primary keys for indexing</w:t>
+        <w:rPr>
+          <w:b/>
+          <w:i/>
+        </w:rPr>
+        <w:t xml:space="preserve"> –</w:t>
+      </w:r>
+      <w:proofErr w:type="spellStart"/>
+      <w:r>
+        <w:rPr>
+          <w:b/>
+          <w:i/>
+        </w:rPr>
+        <w:t>i</w:t>
+      </w:r>
+      <w:proofErr w:type="spellEnd"/>
+      <w:r>
+        <w:rPr>
+          <w:b/>
+          <w:i/>
+        </w:rPr>
+        <w:t xml:space="preserve"> sales.txt –C sales</w:t>
+      </w:r>
+    </w:p>
+    <w:p>
+      <w:pPr>
+        <w:rPr>
+          <w:b/>
+        </w:rPr>
+      </w:pPr>
+      <w:r>
+        <w:rPr>
+          <w:b/>
+        </w:rPr>
+        <w:t>CSV Input files with and without headings</w:t>
+      </w:r>
+    </w:p>
+    <w:p>
+      <w:r>
+        <w:t xml:space="preserve">When importing a CSV data set, it is assumed that the first line is a heading. Use the –n option for CSV (and PSV/TSV) datasets that do not have a </w:t>
+      </w:r>
+      <w:proofErr w:type="spellStart"/>
+      <w:r>
+        <w:t>heading</w:t>
+      </w:r>
+      <w:proofErr w:type="spellEnd"/>
+      <w:r>
+        <w:t xml:space="preserve"> on the first line.</w:t>
+      </w:r>
+    </w:p>
+    <w:p>
+      <w:r>
+        <w:t>Example: Import a csv file without a heading</w:t>
       </w:r>
     </w:p>
     <w:p>
@@ -671,47 +1134,306 @@
         <w:pStyle w:val="ListParagraph"/>
         <w:numPr>
           <w:ilvl w:val="0"/>
-          <w:numId w:val="2"/>
+          <w:numId w:val="6"/>
         </w:numPr>
-      </w:pPr>
-      <w:proofErr w:type="spellStart"/>
-      <w:r>
+        <w:rPr>
+          <w:b/>
+          <w:i/>
+        </w:rPr>
+      </w:pPr>
+      <w:r>
+        <w:rPr>
+          <w:b/>
+          <w:i/>
+        </w:rPr>
+        <w:t xml:space="preserve">java </w:t>
+      </w:r>
+      <w:proofErr w:type="spellStart"/>
+      <w:r>
+        <w:rPr>
+          <w:b/>
+          <w:i/>
+        </w:rPr>
         <w:t>epipog</w:t>
       </w:r>
       <w:proofErr w:type="spellEnd"/>
       <w:r>
-        <w:t xml:space="preserve"> –I input.txt -Scountry</w:t>
-      </w:r>
-      <w:r>
-        <w:t>:string64,</w:t>
-      </w:r>
-      <w:r>
-        <w:t>state</w:t>
-      </w:r>
-      <w:r>
-        <w:t>:string64,</w:t>
-      </w:r>
-      <w:r>
-        <w:t>city</w:t>
-      </w:r>
-      <w:r>
-        <w:t>:string64</w:t>
-      </w:r>
-      <w:r>
+        <w:rPr>
+          <w:b/>
+          <w:i/>
+        </w:rPr>
+        <w:t xml:space="preserve"> –</w:t>
+      </w:r>
+      <w:proofErr w:type="spellStart"/>
+      <w:r>
+        <w:rPr>
+          <w:b/>
+          <w:i/>
+        </w:rPr>
+        <w:t>i</w:t>
+      </w:r>
+      <w:proofErr w:type="spellEnd"/>
+      <w:r>
+        <w:rPr>
+          <w:b/>
+          <w:i/>
+        </w:rPr>
+        <w:t xml:space="preserve"> input.csv –F csv -n</w:t>
+      </w:r>
+    </w:p>
+    <w:p>
+      <w:pPr>
+        <w:rPr>
+          <w:b/>
+        </w:rPr>
+      </w:pPr>
+      <w:r>
+        <w:rPr>
+          <w:b/>
+        </w:rPr>
+        <w:t>Schema</w:t>
+      </w:r>
+    </w:p>
+    <w:p>
+      <w:r>
+        <w:t xml:space="preserve">While version v1.02 does not support a fully schema-less data store, it does support dynamic schemas. Unlike a traditional RDBMS database, a schema does not need to be predefined. </w:t>
+      </w:r>
+      <w:r>
+        <w:t xml:space="preserve">Instead, on the very first import you can specify the schema with the –S option. The schema will then be retained and does not need to be re-specified on subsequent imports of data sets. Schemas are specified in </w:t>
+      </w:r>
+      <w:proofErr w:type="spellStart"/>
+      <w:r>
+        <w:t>name</w:t>
+      </w:r>
+      <w:proofErr w:type="gramStart"/>
+      <w:r>
+        <w:t>:type</w:t>
+      </w:r>
+      <w:proofErr w:type="spellEnd"/>
+      <w:proofErr w:type="gramEnd"/>
+      <w:r>
+        <w:t xml:space="preserve"> sequence separated by commas:</w:t>
+      </w:r>
+    </w:p>
+    <w:p>
+      <w:r>
+        <w:tab/>
+        <w:t>-S field1:string16</w:t>
+      </w:r>
+      <w:proofErr w:type="gramStart"/>
+      <w:r>
+        <w:t>,field:integer</w:t>
+      </w:r>
+      <w:proofErr w:type="gramEnd"/>
+    </w:p>
+    <w:p>
+      <w:r>
+        <w:t>The following types are supported:</w:t>
+      </w:r>
+    </w:p>
+    <w:p>
+      <w:r>
+        <w:tab/>
+        <w:t>string16</w:t>
+      </w:r>
+      <w:r>
+        <w:tab/>
+        <w:t>(16 byte string)</w:t>
+      </w:r>
+      <w:r>
+        <w:br/>
+      </w:r>
+      <w:r>
+        <w:tab/>
+        <w:t>string32</w:t>
+      </w:r>
+      <w:r>
+        <w:tab/>
+        <w:t>(32 byte string)</w:t>
+      </w:r>
+      <w:r>
+        <w:br/>
+      </w:r>
+      <w:r>
+        <w:tab/>
+        <w:t>string64</w:t>
+      </w:r>
+      <w:r>
+        <w:tab/>
+        <w:t>(64 byte string)</w:t>
+      </w:r>
+      <w:r>
+        <w:br/>
+      </w:r>
+      <w:r>
+        <w:tab/>
+        <w:t>string128</w:t>
+      </w:r>
+      <w:r>
+        <w:tab/>
+        <w:t>(128 byte string)</w:t>
+      </w:r>
+      <w:r>
+        <w:br/>
         <w:t xml:space="preserve"> </w:t>
       </w:r>
       <w:r>
-        <w:t xml:space="preserve">–P </w:t>
-      </w:r>
-      <w:proofErr w:type="spellStart"/>
-      <w:r>
-        <w:t>state,city</w:t>
-      </w:r>
-      <w:proofErr w:type="spellEnd"/>
-    </w:p>
-    <w:p>
-      <w:r>
-        <w:t>Example: select fields and order by a field</w:t>
+        <w:tab/>
+        <w:t>char</w:t>
+      </w:r>
+      <w:r>
+        <w:tab/>
+      </w:r>
+      <w:r>
+        <w:tab/>
+        <w:t>(1 byte character)</w:t>
+      </w:r>
+      <w:r>
+        <w:br/>
+      </w:r>
+      <w:r>
+        <w:tab/>
+        <w:t>short</w:t>
+      </w:r>
+      <w:r>
+        <w:tab/>
+      </w:r>
+      <w:r>
+        <w:tab/>
+        <w:t>(</w:t>
+      </w:r>
+      <w:r>
+        <w:t>16-bit integer)</w:t>
+      </w:r>
+      <w:r>
+        <w:br/>
+      </w:r>
+      <w:r>
+        <w:tab/>
+        <w:t>integer</w:t>
+      </w:r>
+      <w:r>
+        <w:tab/>
+      </w:r>
+      <w:r>
+        <w:tab/>
+        <w:t>(32-bit integer)</w:t>
+      </w:r>
+      <w:r>
+        <w:br/>
+      </w:r>
+      <w:r>
+        <w:tab/>
+        <w:t>long</w:t>
+      </w:r>
+      <w:r>
+        <w:tab/>
+      </w:r>
+      <w:r>
+        <w:tab/>
+        <w:t>(64-bit integer)</w:t>
+      </w:r>
+      <w:r>
+        <w:br/>
+      </w:r>
+      <w:r>
+        <w:lastRenderedPageBreak/>
+        <w:tab/>
+        <w:t>float</w:t>
+      </w:r>
+      <w:r>
+        <w:tab/>
+      </w:r>
+      <w:r>
+        <w:tab/>
+        <w:t>(32-bit float)</w:t>
+      </w:r>
+      <w:r>
+        <w:br/>
+      </w:r>
+      <w:r>
+        <w:tab/>
+        <w:t>double</w:t>
+      </w:r>
+      <w:r>
+        <w:tab/>
+      </w:r>
+      <w:r>
+        <w:tab/>
+        <w:t>(64-bit float)</w:t>
+      </w:r>
+      <w:r>
+        <w:br/>
+      </w:r>
+      <w:r>
+        <w:tab/>
+        <w:t>date</w:t>
+      </w:r>
+      <w:r>
+        <w:tab/>
+      </w:r>
+      <w:r>
+        <w:tab/>
+        <w:t xml:space="preserve">(date string in format: </w:t>
+      </w:r>
+      <w:proofErr w:type="spellStart"/>
+      <w:r>
+        <w:t>yyyy</w:t>
+      </w:r>
+      <w:proofErr w:type="spellEnd"/>
+      <w:r>
+        <w:t>-mm-</w:t>
+      </w:r>
+      <w:proofErr w:type="spellStart"/>
+      <w:r>
+        <w:t>dd</w:t>
+      </w:r>
+      <w:proofErr w:type="spellEnd"/>
+      <w:r>
+        <w:t>)</w:t>
+      </w:r>
+      <w:r>
+        <w:br/>
+      </w:r>
+      <w:r>
+        <w:tab/>
+        <w:t>time</w:t>
+      </w:r>
+      <w:r>
+        <w:tab/>
+      </w:r>
+      <w:r>
+        <w:tab/>
+        <w:t xml:space="preserve">(time string in format: </w:t>
+      </w:r>
+      <w:proofErr w:type="spellStart"/>
+      <w:r>
+        <w:t>hh:ss</w:t>
+      </w:r>
+      <w:proofErr w:type="spellEnd"/>
+      <w:r>
+        <w:t>)</w:t>
+      </w:r>
+    </w:p>
+    <w:p>
+      <w:pPr>
+        <w:rPr>
+          <w:i/>
+        </w:rPr>
+      </w:pPr>
+      <w:r>
+        <w:rPr>
+          <w:i/>
+        </w:rPr>
+        <w:t>Note: Only ANSI strings are supported in version v1.02.</w:t>
+      </w:r>
+    </w:p>
+    <w:p>
+      <w:r>
+        <w:t xml:space="preserve">Example: </w:t>
+      </w:r>
+      <w:r>
+        <w:t>Import a first CSV dataset with the columns as strings for country, state and city, and the import a second CSV data set with the same columns.</w:t>
       </w:r>
     </w:p>
     <w:p>
@@ -719,32 +1441,79 @@
         <w:pStyle w:val="ListParagraph"/>
         <w:numPr>
           <w:ilvl w:val="0"/>
-          <w:numId w:val="2"/>
+          <w:numId w:val="6"/>
         </w:numPr>
-      </w:pPr>
-      <w:proofErr w:type="spellStart"/>
-      <w:r>
+        <w:rPr>
+          <w:b/>
+          <w:i/>
+        </w:rPr>
+      </w:pPr>
+      <w:r>
+        <w:rPr>
+          <w:b/>
+          <w:i/>
+        </w:rPr>
+        <w:t xml:space="preserve">java </w:t>
+      </w:r>
+      <w:proofErr w:type="spellStart"/>
+      <w:r>
+        <w:rPr>
+          <w:b/>
+          <w:i/>
+        </w:rPr>
         <w:t>epipog</w:t>
       </w:r>
       <w:proofErr w:type="spellEnd"/>
       <w:r>
-        <w:t xml:space="preserve"> –s </w:t>
-      </w:r>
-      <w:proofErr w:type="spellStart"/>
-      <w:r>
-        <w:t>country,state</w:t>
-      </w:r>
-      <w:proofErr w:type="spellEnd"/>
-      <w:r>
-        <w:t xml:space="preserve"> –o </w:t>
-      </w:r>
-      <w:r>
-        <w:t>country</w:t>
-      </w:r>
-    </w:p>
-    <w:p>
-      <w:r>
-        <w:t>Example: input tab delimited input file</w:t>
+        <w:rPr>
+          <w:b/>
+          <w:i/>
+        </w:rPr>
+        <w:t xml:space="preserve"> –</w:t>
+      </w:r>
+      <w:proofErr w:type="spellStart"/>
+      <w:r>
+        <w:rPr>
+          <w:b/>
+          <w:i/>
+        </w:rPr>
+        <w:t>i</w:t>
+      </w:r>
+      <w:proofErr w:type="spellEnd"/>
+      <w:r>
+        <w:rPr>
+          <w:b/>
+          <w:i/>
+        </w:rPr>
+        <w:t xml:space="preserve"> </w:t>
+      </w:r>
+      <w:r>
+        <w:rPr>
+          <w:b/>
+          <w:i/>
+        </w:rPr>
+        <w:t>mexico</w:t>
+      </w:r>
+      <w:r>
+        <w:rPr>
+          <w:b/>
+          <w:i/>
+        </w:rPr>
+        <w:t>.</w:t>
+      </w:r>
+      <w:r>
+        <w:rPr>
+          <w:b/>
+          <w:i/>
+        </w:rPr>
+        <w:t>csv</w:t>
+      </w:r>
+      <w:r>
+        <w:rPr>
+          <w:b/>
+          <w:i/>
+        </w:rPr>
+        <w:t>-Scountry:string64,state:string64,city:string64</w:t>
       </w:r>
     </w:p>
     <w:p>
@@ -752,252 +1521,1102 @@
         <w:pStyle w:val="ListParagraph"/>
         <w:numPr>
           <w:ilvl w:val="0"/>
-          <w:numId w:val="2"/>
+          <w:numId w:val="6"/>
         </w:numPr>
-      </w:pPr>
-      <w:r>
+        <w:rPr>
+          <w:b/>
+          <w:i/>
+        </w:rPr>
+      </w:pPr>
+      <w:r>
+        <w:rPr>
+          <w:b/>
+          <w:i/>
+        </w:rPr>
+        <w:t xml:space="preserve">java </w:t>
+      </w:r>
+      <w:proofErr w:type="spellStart"/>
+      <w:r>
+        <w:rPr>
+          <w:b/>
+          <w:i/>
+        </w:rPr>
         <w:t>epipog</w:t>
+      </w:r>
+      <w:proofErr w:type="spellEnd"/>
+      <w:r>
+        <w:rPr>
+          <w:b/>
+          <w:i/>
+        </w:rPr>
+        <w:t xml:space="preserve"> –</w:t>
+      </w:r>
+      <w:proofErr w:type="spellStart"/>
+      <w:r>
+        <w:rPr>
+          <w:b/>
+          <w:i/>
+        </w:rPr>
+        <w:t>i</w:t>
+      </w:r>
+      <w:proofErr w:type="spellEnd"/>
+      <w:r>
+        <w:rPr>
+          <w:b/>
+          <w:i/>
+        </w:rPr>
+        <w:t xml:space="preserve"> canada.csv</w:t>
+      </w:r>
+    </w:p>
+    <w:p>
+      <w:r>
+        <w:t>A schema can also be dynamically extended when importing a subsequent data set that has extended fields. In the above example, we could import a 3</w:t>
+      </w:r>
+      <w:r>
+        <w:rPr>
+          <w:vertAlign w:val="superscript"/>
+        </w:rPr>
+        <w:t>rd</w:t>
+      </w:r>
+      <w:r>
+        <w:t xml:space="preserve"> dataset that has a fourth column for postal.</w:t>
+      </w:r>
+    </w:p>
+    <w:p>
+      <w:pPr>
+        <w:pStyle w:val="ListParagraph"/>
+        <w:numPr>
+          <w:ilvl w:val="0"/>
+          <w:numId w:val="6"/>
+        </w:numPr>
+        <w:rPr>
+          <w:b/>
+          <w:i/>
+        </w:rPr>
+      </w:pPr>
+      <w:r>
+        <w:rPr>
+          <w:b/>
+          <w:i/>
+        </w:rPr>
+        <w:t xml:space="preserve">java </w:t>
+      </w:r>
+      <w:proofErr w:type="spellStart"/>
+      <w:r>
+        <w:rPr>
+          <w:b/>
+          <w:i/>
+        </w:rPr>
+        <w:t>epipog</w:t>
+      </w:r>
+      <w:proofErr w:type="spellEnd"/>
+      <w:r>
+        <w:rPr>
+          <w:b/>
+          <w:i/>
+        </w:rPr>
+        <w:t xml:space="preserve"> –</w:t>
+      </w:r>
+      <w:proofErr w:type="spellStart"/>
+      <w:r>
+        <w:rPr>
+          <w:b/>
+          <w:i/>
+        </w:rPr>
+        <w:t>i</w:t>
+      </w:r>
+      <w:proofErr w:type="spellEnd"/>
+      <w:r>
+        <w:rPr>
+          <w:b/>
+          <w:i/>
+        </w:rPr>
+        <w:t xml:space="preserve"> </w:t>
+      </w:r>
+      <w:r>
+        <w:rPr>
+          <w:b/>
+          <w:i/>
+        </w:rPr>
+        <w:t>usa</w:t>
+      </w:r>
+      <w:r>
+        <w:rPr>
+          <w:b/>
+          <w:i/>
+        </w:rPr>
+        <w:t>.</w:t>
+      </w:r>
+      <w:r>
+        <w:rPr>
+          <w:b/>
+          <w:i/>
+        </w:rPr>
+        <w:t xml:space="preserve">csv </w:t>
+      </w:r>
+      <w:r>
+        <w:rPr>
+          <w:b/>
+          <w:i/>
+        </w:rPr>
+        <w:t>-Scountry:string64,state:string64,city:string64</w:t>
+      </w:r>
+      <w:r>
+        <w:rPr>
+          <w:b/>
+          <w:i/>
+        </w:rPr>
+        <w:t>,postal:integer</w:t>
+      </w:r>
+    </w:p>
+    <w:p>
+      <w:pPr>
+        <w:rPr>
+          <w:b/>
+        </w:rPr>
+      </w:pPr>
+      <w:r>
+        <w:rPr>
+          <w:b/>
+        </w:rPr>
+        <w:t>Primary Key and Indexing</w:t>
+      </w:r>
+    </w:p>
+    <w:p>
+      <w:r>
+        <w:t>By default, there are no primary keys.</w:t>
+      </w:r>
+      <w:r>
+        <w:t xml:space="preserve"> A primary key can be specified using the </w:t>
+      </w:r>
+      <w:r>
+        <w:rPr>
+          <w:b/>
+        </w:rPr>
+        <w:t>–P</w:t>
+      </w:r>
+      <w:r>
+        <w:t xml:space="preserve"> option for a single field (e.g., column) or a combination of fields. The primary key information is then retained and does not need to be re-specified on subsequent imports. </w:t>
+      </w:r>
+    </w:p>
+    <w:p>
+      <w:r>
+        <w:t>When importing, an index will be built for the primary key (or combination). Duplicates matching the primary key are eliminated. The pre-existing entry is marked as dirty and the new entry is inserted to replace it (</w:t>
+      </w:r>
+      <w:proofErr w:type="spellStart"/>
+      <w:proofErr w:type="gramStart"/>
+      <w:r>
+        <w:t>ie</w:t>
+      </w:r>
+      <w:proofErr w:type="spellEnd"/>
+      <w:r>
+        <w:t>.,</w:t>
+      </w:r>
+      <w:proofErr w:type="gramEnd"/>
+      <w:r>
+        <w:t xml:space="preserve"> update on duplicate). For example, if the primary key is country and state, then the second data entry below will replace the first entry:</w:t>
+      </w:r>
+    </w:p>
+    <w:p>
+      <w:r>
+        <w:tab/>
+      </w:r>
+      <w:proofErr w:type="spellStart"/>
+      <w:r>
+        <w:t>Country</w:t>
+      </w:r>
+      <w:proofErr w:type="gramStart"/>
+      <w:r>
+        <w:t>,State,Pop</w:t>
+      </w:r>
+      <w:proofErr w:type="spellEnd"/>
+      <w:proofErr w:type="gramEnd"/>
+      <w:r>
+        <w:br/>
+      </w:r>
+      <w:r>
+        <w:tab/>
+        <w:t>United States,Oregon,1500000</w:t>
+      </w:r>
+      <w:r>
+        <w:br/>
+      </w:r>
+      <w:r>
+        <w:tab/>
+        <w:t>United States,Oregon,2000000</w:t>
+      </w:r>
+    </w:p>
+    <w:p>
+      <w:r>
+        <w:t>Example: Import a CSV file and index for primary key combination country and state.</w:t>
+      </w:r>
+    </w:p>
+    <w:p>
+      <w:pPr>
+        <w:pStyle w:val="ListParagraph"/>
+        <w:numPr>
+          <w:ilvl w:val="0"/>
+          <w:numId w:val="6"/>
+        </w:numPr>
+        <w:rPr>
+          <w:b/>
+          <w:i/>
+        </w:rPr>
+      </w:pPr>
+      <w:r>
+        <w:rPr>
+          <w:b/>
+          <w:i/>
+        </w:rPr>
+        <w:t xml:space="preserve">java </w:t>
+      </w:r>
+      <w:proofErr w:type="spellStart"/>
+      <w:r>
+        <w:rPr>
+          <w:b/>
+          <w:i/>
+        </w:rPr>
+        <w:t>epipog</w:t>
+      </w:r>
+      <w:proofErr w:type="spellEnd"/>
+      <w:r>
+        <w:rPr>
+          <w:b/>
+          <w:i/>
+        </w:rPr>
+        <w:t xml:space="preserve"> –</w:t>
+      </w:r>
+      <w:proofErr w:type="spellStart"/>
+      <w:r>
+        <w:rPr>
+          <w:b/>
+          <w:i/>
+        </w:rPr>
+        <w:t>i</w:t>
+      </w:r>
+      <w:proofErr w:type="spellEnd"/>
+      <w:r>
+        <w:rPr>
+          <w:b/>
+          <w:i/>
+        </w:rPr>
+        <w:t xml:space="preserve"> input.txt –S country:string32,state:string32,pop:integer –P </w:t>
+      </w:r>
+      <w:proofErr w:type="spellStart"/>
+      <w:r>
+        <w:rPr>
+          <w:b/>
+          <w:i/>
+        </w:rPr>
+        <w:t>country,state</w:t>
+      </w:r>
+      <w:proofErr w:type="spellEnd"/>
+    </w:p>
+    <w:p>
+      <w:r>
+        <w:t xml:space="preserve">By default, a linked list is used as the indexing method. The </w:t>
+      </w:r>
+      <w:r>
+        <w:rPr>
+          <w:b/>
+        </w:rPr>
+        <w:t xml:space="preserve">–I </w:t>
+      </w:r>
+      <w:r>
+        <w:t>option is used to specify alternate indexing methods.</w:t>
+      </w:r>
+    </w:p>
+    <w:p>
+      <w:pPr>
+        <w:rPr>
+          <w:i/>
+        </w:rPr>
+      </w:pPr>
+      <w:r>
+        <w:rPr>
+          <w:i/>
+        </w:rPr>
+        <w:t>Note: While –I binary option is accepted for a binary tree index, it was not implemented in v1.02</w:t>
+      </w:r>
+    </w:p>
+    <w:p>
+      <w:pPr>
+        <w:rPr>
+          <w:i/>
+        </w:rPr>
+      </w:pPr>
+      <w:r>
+        <w:rPr>
+          <w:i/>
+        </w:rPr>
+        <w:t xml:space="preserve">Note: The linked list index uses the java </w:t>
+      </w:r>
+      <w:proofErr w:type="gramStart"/>
+      <w:r>
+        <w:rPr>
+          <w:i/>
+        </w:rPr>
+        <w:t>hash(</w:t>
+      </w:r>
+      <w:proofErr w:type="gramEnd"/>
+      <w:r>
+        <w:rPr>
+          <w:i/>
+        </w:rPr>
+        <w:t>) function to hash the index strings.</w:t>
+      </w:r>
+      <w:r>
+        <w:rPr>
+          <w:i/>
+        </w:rPr>
+        <w:t xml:space="preserve"> Collisions though are not handled in v1.02.</w:t>
+      </w:r>
+    </w:p>
+    <w:p>
+      <w:pPr>
+        <w:rPr>
+          <w:b/>
+        </w:rPr>
+      </w:pPr>
+    </w:p>
+    <w:p>
+      <w:pPr>
+        <w:rPr>
+          <w:b/>
+        </w:rPr>
+      </w:pPr>
+      <w:r>
+        <w:rPr>
+          <w:b/>
+        </w:rPr>
+        <w:lastRenderedPageBreak/>
+        <w:t>Select</w:t>
+      </w:r>
+    </w:p>
+    <w:p>
+      <w:r>
+        <w:t xml:space="preserve">The </w:t>
+      </w:r>
+      <w:r>
+        <w:rPr>
+          <w:b/>
+        </w:rPr>
+        <w:t>–s</w:t>
+      </w:r>
+      <w:r>
+        <w:t xml:space="preserve"> option is used to select one or m</w:t>
+      </w:r>
+      <w:r>
+        <w:t>ore (or all) fields in a search from a data store.</w:t>
+      </w:r>
+    </w:p>
+    <w:p>
+      <w:r>
+        <w:t>Example:  Select the country and state from a collection named cities.</w:t>
+      </w:r>
+    </w:p>
+    <w:p>
+      <w:pPr>
+        <w:pStyle w:val="ListParagraph"/>
+        <w:numPr>
+          <w:ilvl w:val="0"/>
+          <w:numId w:val="6"/>
+        </w:numPr>
+        <w:rPr>
+          <w:b/>
+          <w:i/>
+        </w:rPr>
+      </w:pPr>
+      <w:r>
+        <w:rPr>
+          <w:b/>
+          <w:i/>
+        </w:rPr>
+        <w:t xml:space="preserve">java </w:t>
+      </w:r>
+      <w:proofErr w:type="spellStart"/>
+      <w:r>
+        <w:rPr>
+          <w:b/>
+          <w:i/>
+        </w:rPr>
+        <w:t>epipog</w:t>
+      </w:r>
+      <w:proofErr w:type="spellEnd"/>
+      <w:r>
+        <w:rPr>
+          <w:b/>
+          <w:i/>
+        </w:rPr>
+        <w:t xml:space="preserve"> –s </w:t>
+      </w:r>
+      <w:proofErr w:type="spellStart"/>
+      <w:r>
+        <w:rPr>
+          <w:b/>
+          <w:i/>
+        </w:rPr>
+        <w:t>country,state</w:t>
+      </w:r>
+      <w:proofErr w:type="spellEnd"/>
+      <w:r>
+        <w:rPr>
+          <w:b/>
+          <w:i/>
+        </w:rPr>
+        <w:t xml:space="preserve"> –C cities</w:t>
+      </w:r>
+    </w:p>
+    <w:p>
+      <w:r>
+        <w:t>Example: select all fields from a collection named cities.</w:t>
+      </w:r>
+    </w:p>
+    <w:p>
+      <w:pPr>
+        <w:pStyle w:val="ListParagraph"/>
+        <w:numPr>
+          <w:ilvl w:val="0"/>
+          <w:numId w:val="6"/>
+        </w:numPr>
+        <w:rPr>
+          <w:b/>
+          <w:i/>
+        </w:rPr>
+      </w:pPr>
+      <w:r>
+        <w:rPr>
+          <w:b/>
+          <w:i/>
+        </w:rPr>
+        <w:t xml:space="preserve">java </w:t>
+      </w:r>
+      <w:proofErr w:type="spellStart"/>
+      <w:r>
+        <w:rPr>
+          <w:b/>
+          <w:i/>
+        </w:rPr>
+        <w:t>epipog</w:t>
+      </w:r>
+      <w:proofErr w:type="spellEnd"/>
+      <w:r>
+        <w:rPr>
+          <w:b/>
+          <w:i/>
+        </w:rPr>
+        <w:t xml:space="preserve"> –s “*” –C cities</w:t>
+      </w:r>
+    </w:p>
+    <w:p>
+      <w:pPr>
+        <w:rPr>
+          <w:b/>
+        </w:rPr>
+      </w:pPr>
+      <w:r>
+        <w:rPr>
+          <w:b/>
+        </w:rPr>
+        <w:t>Sort</w:t>
+      </w:r>
+      <w:r>
+        <w:rPr>
+          <w:b/>
+        </w:rPr>
+        <w:t xml:space="preserve"> (Order By)</w:t>
+      </w:r>
+    </w:p>
+    <w:p>
+      <w:r>
+        <w:t xml:space="preserve">The </w:t>
+      </w:r>
+      <w:r>
+        <w:rPr>
+          <w:b/>
+        </w:rPr>
+        <w:t>–o</w:t>
+      </w:r>
+      <w:r>
+        <w:t xml:space="preserve"> option is used to sort the results from a select.</w:t>
+      </w:r>
+    </w:p>
+    <w:p>
+      <w:r>
+        <w:t xml:space="preserve">Example: </w:t>
+      </w:r>
+      <w:r>
+        <w:t>Select the country and state from a collection n</w:t>
+      </w:r>
+      <w:r>
+        <w:t>amed cities and alphabetically sort by state.</w:t>
+      </w:r>
+    </w:p>
+    <w:p>
+      <w:pPr>
+        <w:pStyle w:val="ListParagraph"/>
+        <w:numPr>
+          <w:ilvl w:val="0"/>
+          <w:numId w:val="6"/>
+        </w:numPr>
+        <w:rPr>
+          <w:b/>
+        </w:rPr>
+      </w:pPr>
+      <w:r>
+        <w:t xml:space="preserve"> </w:t>
+      </w:r>
+      <w:r>
+        <w:rPr>
+          <w:b/>
+        </w:rPr>
+        <w:t xml:space="preserve">java </w:t>
+      </w:r>
+      <w:proofErr w:type="spellStart"/>
+      <w:r>
+        <w:rPr>
+          <w:b/>
+        </w:rPr>
+        <w:t>epipog</w:t>
+      </w:r>
+      <w:proofErr w:type="spellEnd"/>
+      <w:r>
+        <w:rPr>
+          <w:b/>
+        </w:rPr>
+        <w:t xml:space="preserve"> –s </w:t>
+      </w:r>
+      <w:proofErr w:type="spellStart"/>
+      <w:r>
+        <w:rPr>
+          <w:b/>
+        </w:rPr>
+        <w:t>country,state</w:t>
+      </w:r>
+      <w:proofErr w:type="spellEnd"/>
+      <w:r>
+        <w:rPr>
+          <w:b/>
+        </w:rPr>
+        <w:t xml:space="preserve"> –C cities</w:t>
+      </w:r>
+      <w:r>
+        <w:rPr>
+          <w:b/>
+        </w:rPr>
+        <w:t xml:space="preserve"> –o state</w:t>
+      </w:r>
+    </w:p>
+    <w:p>
+      <w:r>
+        <w:t xml:space="preserve">By default, sorting is done using </w:t>
+      </w:r>
+      <w:proofErr w:type="gramStart"/>
+      <w:r>
+        <w:t>a</w:t>
+      </w:r>
+      <w:proofErr w:type="gramEnd"/>
+      <w:r>
+        <w:t xml:space="preserve"> insertion sort algorithm. The –O option can be used to select alternate sorting algorithms:</w:t>
+      </w:r>
+    </w:p>
+    <w:p>
+      <w:pPr>
+        <w:ind w:firstLine="720"/>
+      </w:pPr>
+      <w:r>
+        <w:t>-O</w:t>
+      </w:r>
+      <w:r>
+        <w:t xml:space="preserve"> insert</w:t>
+      </w:r>
+      <w:r>
+        <w:tab/>
+        <w:t>(insertion sort)</w:t>
+      </w:r>
+      <w:r>
+        <w:br/>
+        <w:t xml:space="preserve"> </w:t>
+      </w:r>
+      <w:r>
+        <w:tab/>
+        <w:t>-O quick</w:t>
+      </w:r>
+      <w:r>
+        <w:tab/>
+        <w:t>(quick sort)</w:t>
+      </w:r>
+    </w:p>
+    <w:p>
+      <w:pPr>
+        <w:rPr>
+          <w:i/>
+        </w:rPr>
+      </w:pPr>
+      <w:r>
+        <w:rPr>
+          <w:i/>
+        </w:rPr>
+        <w:t xml:space="preserve">Note: while the command line syntax supports it, </w:t>
+      </w:r>
+      <w:proofErr w:type="spellStart"/>
+      <w:r>
+        <w:rPr>
+          <w:i/>
+        </w:rPr>
+        <w:t>verison</w:t>
+      </w:r>
+      <w:proofErr w:type="spellEnd"/>
+      <w:r>
+        <w:rPr>
+          <w:i/>
+        </w:rPr>
+        <w:t xml:space="preserve"> v1.02 does not support subgroup sorting (</w:t>
+      </w:r>
+      <w:proofErr w:type="spellStart"/>
+      <w:proofErr w:type="gramStart"/>
+      <w:r>
+        <w:rPr>
+          <w:i/>
+        </w:rPr>
+        <w:t>ie</w:t>
+      </w:r>
+      <w:proofErr w:type="spellEnd"/>
+      <w:r>
+        <w:rPr>
+          <w:i/>
+        </w:rPr>
+        <w:t>.,</w:t>
+      </w:r>
+      <w:proofErr w:type="gramEnd"/>
+      <w:r>
+        <w:rPr>
+          <w:i/>
+        </w:rPr>
+        <w:t xml:space="preserve"> first sort by field1 and then</w:t>
+      </w:r>
+      <w:r>
+        <w:rPr>
+          <w:i/>
+        </w:rPr>
+        <w:t xml:space="preserve"> within field1 sort by field2).</w:t>
+      </w:r>
+    </w:p>
+    <w:p>
+      <w:pPr>
+        <w:rPr>
+          <w:b/>
+        </w:rPr>
+      </w:pPr>
+      <w:r>
+        <w:rPr>
+          <w:b/>
+        </w:rPr>
+        <w:t>Filter (Where)</w:t>
+      </w:r>
+    </w:p>
+    <w:p>
+      <w:r>
+        <w:t>The –f option is used to specify a filter (where) clause on a select.</w:t>
+      </w:r>
+      <w:r>
+        <w:t xml:space="preserve"> One or more filters can be specified as field&lt;op&gt;value pairs separated by a comma. The following operators are supported:</w:t>
+      </w:r>
+    </w:p>
+    <w:p>
+      <w:r>
+        <w:tab/>
+        <w:t>=</w:t>
+      </w:r>
+      <w:r>
+        <w:tab/>
+        <w:t>(equal)</w:t>
+      </w:r>
+      <w:r>
+        <w:br/>
+      </w:r>
+      <w:r>
+        <w:tab/>
+        <w:t>!=</w:t>
+      </w:r>
+      <w:r>
+        <w:tab/>
+        <w:t>(not equal)</w:t>
+      </w:r>
+      <w:r>
+        <w:br/>
+      </w:r>
+      <w:r>
+        <w:tab/>
+        <w:t>&gt;</w:t>
+      </w:r>
+      <w:r>
+        <w:tab/>
+        <w:t>(greater than)</w:t>
+      </w:r>
+      <w:r>
+        <w:br/>
+      </w:r>
+      <w:r>
+        <w:tab/>
+        <w:t>&lt;</w:t>
+      </w:r>
+      <w:r>
+        <w:tab/>
+        <w:t>(less than)</w:t>
+      </w:r>
+      <w:r>
+        <w:br/>
+      </w:r>
+      <w:r>
+        <w:tab/>
+        <w:t>&gt;=</w:t>
+      </w:r>
+      <w:r>
+        <w:tab/>
+        <w:t>(greater than or equal)</w:t>
+      </w:r>
+      <w:r>
+        <w:br/>
+      </w:r>
+      <w:r>
+        <w:tab/>
+        <w:t>&lt;=</w:t>
+      </w:r>
+      <w:r>
+        <w:tab/>
+        <w:t>(less than or equal)</w:t>
+      </w:r>
+    </w:p>
+    <w:p>
+      <w:r>
+        <w:t>Example: Select all entries where the field state is equal to Oregon</w:t>
+      </w:r>
+    </w:p>
+    <w:p>
+      <w:pPr>
+        <w:pStyle w:val="ListParagraph"/>
+        <w:numPr>
+          <w:ilvl w:val="0"/>
+          <w:numId w:val="6"/>
+        </w:numPr>
+        <w:rPr>
+          <w:b/>
+          <w:i/>
+        </w:rPr>
+      </w:pPr>
+      <w:r>
+        <w:rPr>
+          <w:b/>
+          <w:i/>
+        </w:rPr>
+        <w:t>select –s “</w:t>
+      </w:r>
+      <w:proofErr w:type="spellStart"/>
+      <w:r>
+        <w:rPr>
+          <w:b/>
+          <w:i/>
+        </w:rPr>
+        <w:t>city,postal</w:t>
+      </w:r>
+      <w:proofErr w:type="spellEnd"/>
+      <w:r>
+        <w:rPr>
+          <w:b/>
+          <w:i/>
+        </w:rPr>
+        <w:t>” –f state=Oregon –C cities</w:t>
+      </w:r>
+    </w:p>
+    <w:p>
+      <w:pPr>
+        <w:rPr>
+          <w:b/>
+        </w:rPr>
+      </w:pPr>
+      <w:r>
+        <w:rPr>
+          <w:b/>
+        </w:rPr>
+        <w:t>Storage</w:t>
+      </w:r>
+    </w:p>
+    <w:p>
+      <w:r>
+        <w:lastRenderedPageBreak/>
+        <w:t>By default, the collections are stored as a single monolithic file.</w:t>
+      </w:r>
+      <w:r>
+        <w:t xml:space="preserve"> The –S option can be used to specify other file storage methods:</w:t>
+      </w:r>
+    </w:p>
+    <w:p>
+      <w:r>
+        <w:tab/>
+        <w:t>-S single</w:t>
+      </w:r>
+      <w:r>
+        <w:tab/>
+        <w:t>(single monolithic file)</w:t>
+      </w:r>
+      <w:r>
+        <w:br/>
+      </w:r>
+      <w:r>
+        <w:tab/>
+        <w:t>-S multi</w:t>
+      </w:r>
+      <w:r>
+        <w:tab/>
+      </w:r>
+      <w:r>
+        <w:tab/>
+        <w:t xml:space="preserve">(multi-files: </w:t>
+      </w:r>
+      <w:proofErr w:type="spellStart"/>
+      <w:r>
+        <w:t>sharding</w:t>
+      </w:r>
+      <w:proofErr w:type="spellEnd"/>
+      <w:r>
+        <w:t>)</w:t>
+      </w:r>
+    </w:p>
+    <w:p>
+      <w:pPr>
+        <w:rPr>
+          <w:i/>
+        </w:rPr>
+      </w:pPr>
+      <w:r>
+        <w:rPr>
+          <w:i/>
+        </w:rPr>
+        <w:t>Note: In version v1.02 only single monolithic file storage is s</w:t>
       </w:r>
       <w:bookmarkStart w:id="0" w:name="_GoBack"/>
       <w:bookmarkEnd w:id="0"/>
       <w:r>
-        <w:t xml:space="preserve"> –</w:t>
-      </w:r>
-      <w:proofErr w:type="spellStart"/>
-      <w:r>
-        <w:t>i</w:t>
-      </w:r>
-      <w:proofErr w:type="spellEnd"/>
+        <w:rPr>
+          <w:i/>
+        </w:rPr>
+        <w:t>upported.</w:t>
+      </w:r>
+    </w:p>
+    <w:p>
+      <w:pPr>
+        <w:rPr>
+          <w:b/>
+          <w:i/>
+        </w:rPr>
+      </w:pPr>
+      <w:r>
+        <w:rPr>
+          <w:b/>
+          <w:i/>
+        </w:rPr>
+        <w:t>File Structure</w:t>
+      </w:r>
+    </w:p>
+    <w:p>
+      <w:r>
+        <w:t>Each component (public class) is contained wholly within its own file and corresponding file name.</w:t>
+      </w:r>
+    </w:p>
+    <w:p>
+      <w:r>
+        <w:t>Query.java – command line interface</w:t>
+      </w:r>
+      <w:r>
+        <w:br/>
+      </w:r>
+      <w:r>
+        <w:br/>
+        <w:t>DataStore.java – abstract layer for data stores</w:t>
+      </w:r>
+      <w:r>
+        <w:br/>
+        <w:t xml:space="preserve">BinaryStore.java </w:t>
+      </w:r>
+      <w:proofErr w:type="gramStart"/>
+      <w:r>
+        <w:t>-  derived</w:t>
+      </w:r>
+      <w:proofErr w:type="gramEnd"/>
+      <w:r>
+        <w:t xml:space="preserve"> class for representing data store as a fixed-length records.</w:t>
+      </w:r>
+      <w:r>
+        <w:br/>
+        <w:t>SVStore.java – abstract layer for representing data stores as character delimited file.</w:t>
+      </w:r>
+      <w:r>
+        <w:br/>
+        <w:t>PSVStore.java – derived class for representing data store as PSV format.</w:t>
+      </w:r>
       <w:r>
         <w:t xml:space="preserve"> </w:t>
       </w:r>
-      <w:proofErr w:type="spellStart"/>
-      <w:r>
-        <w:t>input.tsv</w:t>
-      </w:r>
-      <w:proofErr w:type="spellEnd"/>
-      <w:r>
-        <w:t xml:space="preserve"> –F </w:t>
-      </w:r>
-      <w:proofErr w:type="spellStart"/>
-      <w:r>
-        <w:t>tsv</w:t>
-      </w:r>
-      <w:proofErr w:type="spellEnd"/>
-    </w:p>
-    <w:p>
-      <w:pPr>
-        <w:rPr>
-          <w:b/>
-          <w:i/>
-        </w:rPr>
-      </w:pPr>
-      <w:r>
-        <w:rPr>
-          <w:b/>
-          <w:i/>
-        </w:rPr>
+      <w:r>
+        <w:br/>
+        <w:t>CSVStore.java – derived class for representing data store as PSV format.</w:t>
+      </w:r>
+      <w:r>
+        <w:br/>
+        <w:t>JSONStore.java – derived class for representing data store as JSON objects.</w:t>
+      </w:r>
+    </w:p>
+    <w:p>
+      <w:r>
+        <w:t>Storage.java – abstract layer for on-disk storage</w:t>
+      </w:r>
+      <w:r>
+        <w:br/>
+        <w:t>SingleFileStorage.java – derived class for storing collection as a single monolithic file</w:t>
+      </w:r>
+      <w:r>
+        <w:br/>
+        <w:t xml:space="preserve">MultiFileStorage.java </w:t>
+      </w:r>
+      <w:r>
+        <w:t>– derived class for storing collection as multiple files (stubbed)</w:t>
+      </w:r>
+    </w:p>
+    <w:p>
+      <w:r>
+        <w:t xml:space="preserve">Index.java – abstract layer </w:t>
+      </w:r>
+      <w:r>
+        <w:t>for indexing.</w:t>
+      </w:r>
+      <w:r>
+        <w:br/>
+        <w:t>LinkedIndex.java – derived layer for representing index as an unsorted linear index.</w:t>
+      </w:r>
+      <w:r>
+        <w:br/>
+        <w:t>BinaryTreeIndex.java – derived layer for representing index as a sorted binary tree (stubbed).</w:t>
+      </w:r>
+    </w:p>
+    <w:p>
+      <w:r>
+        <w:t>Parse.java</w:t>
+      </w:r>
+      <w:r>
+        <w:tab/>
+        <w:t xml:space="preserve">- abstract layer for parsing input file and inserting into the </w:t>
+      </w:r>
+      <w:proofErr w:type="spellStart"/>
+      <w:r>
+        <w:t>datastore</w:t>
+      </w:r>
+      <w:proofErr w:type="spellEnd"/>
+      <w:r>
+        <w:br/>
+        <w:t>SVParse.java</w:t>
+      </w:r>
+      <w:r>
+        <w:tab/>
+        <w:t xml:space="preserve">- abstract layer for parsing a character delimited input file and inserting into </w:t>
+      </w:r>
+      <w:proofErr w:type="spellStart"/>
+      <w:r>
+        <w:t>datastore</w:t>
+      </w:r>
+      <w:proofErr w:type="spellEnd"/>
+      <w:r>
+        <w:br/>
+        <w:t xml:space="preserve">PSVParse.java   </w:t>
+      </w:r>
+      <w:proofErr w:type="gramStart"/>
+      <w:r>
+        <w:t>-  derived</w:t>
+      </w:r>
+      <w:proofErr w:type="gramEnd"/>
+      <w:r>
+        <w:t xml:space="preserve"> layer for parsing a PSV input file and inserting into the </w:t>
+      </w:r>
+      <w:proofErr w:type="spellStart"/>
+      <w:r>
+        <w:t>datastore</w:t>
+      </w:r>
+      <w:proofErr w:type="spellEnd"/>
+      <w:r>
+        <w:br/>
+        <w:t>CSVParse.java</w:t>
+      </w:r>
+      <w:r>
+        <w:tab/>
+        <w:t xml:space="preserve">- derived layer for parsing a CSV input file and inserting into the </w:t>
+      </w:r>
+      <w:proofErr w:type="spellStart"/>
+      <w:r>
+        <w:t>datastore</w:t>
+      </w:r>
+      <w:proofErr w:type="spellEnd"/>
+      <w:r>
+        <w:br/>
+        <w:t>TSVParse.java</w:t>
+      </w:r>
+      <w:r>
+        <w:tab/>
+        <w:t xml:space="preserve">- derived layer for parsing a TSV input file and inserting into the </w:t>
+      </w:r>
+      <w:proofErr w:type="spellStart"/>
+      <w:r>
+        <w:t>datastore</w:t>
+      </w:r>
+      <w:proofErr w:type="spellEnd"/>
+    </w:p>
+    <w:p>
+      <w:r>
+        <w:t>Data.java – abstract layer for returned data types from queries</w:t>
+      </w:r>
+      <w:r>
+        <w:br/>
+        <w:t>DataString.java – abstract layer for returned data string types from queries</w:t>
+      </w:r>
+      <w:r>
+        <w:br/>
+      </w:r>
+      <w:proofErr w:type="gramStart"/>
+      <w:r>
+        <w:t>DataString16.java, …</w:t>
+      </w:r>
+      <w:proofErr w:type="gramEnd"/>
+      <w:r>
+        <w:t xml:space="preserve"> DataString128.java – derived layer for returned data types from queries</w:t>
+      </w:r>
+      <w:r>
+        <w:br/>
+        <w:t>DataShort.java,DataInteger.java,DataLong.java -  derived layer for returned data types from queries</w:t>
+      </w:r>
+      <w:r>
+        <w:br/>
+        <w:t>DataFloat.java,DataDouble.java – derived layer for returned data types from queries</w:t>
+      </w:r>
+      <w:r>
+        <w:br/>
+        <w:t>DataDate.java,DataTime.java – derived layer for returned date types from queries</w:t>
+      </w:r>
+    </w:p>
+    <w:p>
+      <w:r>
+        <w:t>Sort.java – abstract layer for sorting results</w:t>
+      </w:r>
+      <w:r>
+        <w:br/>
+        <w:t>InsertSort.java – derived layer for sorting results</w:t>
+      </w:r>
+      <w:r>
+        <w:br/>
+        <w:t>QuickSort.java – derived layer for sorting results</w:t>
+      </w:r>
+    </w:p>
+    <w:p>
+      <w:r>
         <w:lastRenderedPageBreak/>
-        <w:t>File Structure</w:t>
-      </w:r>
-    </w:p>
-    <w:p>
-      <w:r>
-        <w:t>Each component (public class) is contained wholly within its own file and corresponding file name.</w:t>
-      </w:r>
-    </w:p>
-    <w:p>
-      <w:r>
-        <w:t>Query.java – command line interface</w:t>
-      </w:r>
-      <w:r>
-        <w:br/>
-      </w:r>
-      <w:r>
-        <w:br/>
-        <w:t>DataStore.java – abstract layer for data stores</w:t>
-      </w:r>
-      <w:r>
-        <w:br/>
-        <w:t xml:space="preserve">BinaryStore.java </w:t>
-      </w:r>
-      <w:proofErr w:type="gramStart"/>
-      <w:r>
-        <w:t>-  derived</w:t>
-      </w:r>
-      <w:proofErr w:type="gramEnd"/>
-      <w:r>
-        <w:t xml:space="preserve"> class for representing data store as a fixed-length records.</w:t>
-      </w:r>
-      <w:r>
-        <w:br/>
-        <w:t>SVStore.java – abstract layer for representing data stores as character delimited file.</w:t>
-      </w:r>
-      <w:r>
-        <w:br/>
-        <w:t>PSVStore.java – derived class for representing data store as PSV format.</w:t>
-      </w:r>
-      <w:r>
-        <w:t xml:space="preserve"> </w:t>
-      </w:r>
-      <w:r>
-        <w:br/>
-        <w:t>CSVStore.java – derived class for representing data store as PSV format.</w:t>
-      </w:r>
-      <w:r>
-        <w:br/>
-        <w:t>JSONStore.java – derived class for representing data store as JSON objects.</w:t>
-      </w:r>
-    </w:p>
-    <w:p>
-      <w:r>
-        <w:t>Storage.java – abstract layer for on-disk storage</w:t>
-      </w:r>
-      <w:r>
-        <w:br/>
-        <w:t>SingleFileStorage.java – derived class for storing collection as a single monolithic file</w:t>
-      </w:r>
-      <w:r>
-        <w:br/>
-        <w:t xml:space="preserve">MultiFileStorage.java </w:t>
-      </w:r>
-      <w:r>
-        <w:t>– derived class for storing collection as multiple files (stubbed)</w:t>
-      </w:r>
-    </w:p>
-    <w:p>
-      <w:r>
-        <w:t xml:space="preserve">Index.java – abstract layer </w:t>
-      </w:r>
-      <w:r>
-        <w:t>for indexing.</w:t>
-      </w:r>
-      <w:r>
-        <w:br/>
-        <w:t>LinkedIndex.java – derived layer for representing index as an unsorted linear index.</w:t>
-      </w:r>
-      <w:r>
-        <w:br/>
-        <w:t>BinaryTreeIndex.java – derived layer for representing index as a sorted binary tree (stubbed).</w:t>
-      </w:r>
-    </w:p>
-    <w:p>
-      <w:r>
-        <w:t>Parse.java</w:t>
-      </w:r>
-      <w:r>
-        <w:tab/>
-        <w:t xml:space="preserve">- abstract layer for parsing input file and inserting into the </w:t>
-      </w:r>
-      <w:proofErr w:type="spellStart"/>
-      <w:r>
-        <w:t>datastore</w:t>
-      </w:r>
-      <w:proofErr w:type="spellEnd"/>
-      <w:r>
-        <w:br/>
-        <w:t>SVParse.java</w:t>
-      </w:r>
-      <w:r>
-        <w:tab/>
-        <w:t xml:space="preserve">- abstract layer for parsing a character delimited input file and inserting into </w:t>
-      </w:r>
-      <w:proofErr w:type="spellStart"/>
-      <w:r>
-        <w:t>datastore</w:t>
-      </w:r>
-      <w:proofErr w:type="spellEnd"/>
-      <w:r>
-        <w:br/>
-        <w:t xml:space="preserve">PSVParse.java   </w:t>
-      </w:r>
-      <w:proofErr w:type="gramStart"/>
-      <w:r>
-        <w:t>-  derived</w:t>
-      </w:r>
-      <w:proofErr w:type="gramEnd"/>
-      <w:r>
-        <w:t xml:space="preserve"> layer for parsing a PSV input file and inserting into the </w:t>
-      </w:r>
-      <w:proofErr w:type="spellStart"/>
-      <w:r>
-        <w:t>datastore</w:t>
-      </w:r>
-      <w:proofErr w:type="spellEnd"/>
-      <w:r>
-        <w:br/>
-        <w:t>CSVParse.java</w:t>
-      </w:r>
-      <w:r>
-        <w:tab/>
-        <w:t xml:space="preserve">- derived layer for parsing a CSV input file and inserting into the </w:t>
-      </w:r>
-      <w:proofErr w:type="spellStart"/>
-      <w:r>
-        <w:t>datastore</w:t>
-      </w:r>
-      <w:proofErr w:type="spellEnd"/>
-      <w:r>
-        <w:br/>
-        <w:t>TSVParse.java</w:t>
-      </w:r>
-      <w:r>
-        <w:tab/>
-        <w:t xml:space="preserve">- derived layer for parsing a TSV input file and inserting into the </w:t>
-      </w:r>
-      <w:proofErr w:type="spellStart"/>
-      <w:r>
-        <w:t>datastore</w:t>
-      </w:r>
-      <w:proofErr w:type="spellEnd"/>
-    </w:p>
-    <w:p>
-      <w:r>
-        <w:t>Data.java – abstract layer for returned data types from queries</w:t>
-      </w:r>
-      <w:r>
-        <w:br/>
-        <w:t>DataString.java – abstract layer for returned data string types from queries</w:t>
-      </w:r>
-      <w:r>
-        <w:br/>
-      </w:r>
-      <w:proofErr w:type="gramStart"/>
-      <w:r>
-        <w:t>DataString16.java, …</w:t>
-      </w:r>
-      <w:proofErr w:type="gramEnd"/>
-      <w:r>
-        <w:t xml:space="preserve"> DataString128.java – derived layer for returned data types from queries</w:t>
-      </w:r>
-      <w:r>
-        <w:br/>
-        <w:t>DataShort.java,DataInteger.java,DataLong.java -  derived layer for returned data types from queries</w:t>
-      </w:r>
-      <w:r>
-        <w:br/>
-        <w:t>DataFloat.java,DataDouble.java – derived layer for returned data types from queries</w:t>
-      </w:r>
-      <w:r>
-        <w:br/>
-        <w:t>DataDate.java,DataTime.java – derived layer for returned date types from queries</w:t>
-      </w:r>
-    </w:p>
-    <w:p>
-      <w:r>
-        <w:t>Sort.java – abstract layer for sorting results</w:t>
-      </w:r>
-      <w:r>
-        <w:br/>
-        <w:t>InsertSort.java – derived layer for sorting results</w:t>
-      </w:r>
-      <w:r>
-        <w:br/>
-        <w:t>QuickSort.java – derived layer for sorting results</w:t>
-      </w:r>
-    </w:p>
-    <w:p>
-      <w:r>
         <w:t>QueryException.java – custom exception handler for the data store layer</w:t>
       </w:r>
       <w:r>
@@ -1420,6 +3039,120 @@
     </w:lvl>
   </w:abstractNum>
   <w:abstractNum w:abstractNumId="4">
+    <w:nsid w:val="4DF32246"/>
+    <w:multiLevelType w:val="hybridMultilevel"/>
+    <w:tmpl w:val="AE0ECA24"/>
+    <w:lvl w:ilvl="0" w:tplc="72580B8E">
+      <w:numFmt w:val="bullet"/>
+      <w:lvlText w:val=""/>
+      <w:lvlJc w:val="left"/>
+      <w:pPr>
+        <w:ind w:left="1080" w:hanging="360"/>
+      </w:pPr>
+      <w:rPr>
+        <w:rFonts w:ascii="Wingdings" w:eastAsiaTheme="minorHAnsi" w:hAnsi="Wingdings" w:cstheme="minorBidi" w:hint="default"/>
+        <w:b w:val="0"/>
+        <w:i w:val="0"/>
+      </w:rPr>
+    </w:lvl>
+    <w:lvl w:ilvl="1" w:tplc="04090003" w:tentative="1">
+      <w:start w:val="1"/>
+      <w:numFmt w:val="bullet"/>
+      <w:lvlText w:val="o"/>
+      <w:lvlJc w:val="left"/>
+      <w:pPr>
+        <w:ind w:left="1800" w:hanging="360"/>
+      </w:pPr>
+      <w:rPr>
+        <w:rFonts w:ascii="Courier New" w:hAnsi="Courier New" w:cs="Courier New" w:hint="default"/>
+      </w:rPr>
+    </w:lvl>
+    <w:lvl w:ilvl="2" w:tplc="04090005" w:tentative="1">
+      <w:start w:val="1"/>
+      <w:numFmt w:val="bullet"/>
+      <w:lvlText w:val=""/>
+      <w:lvlJc w:val="left"/>
+      <w:pPr>
+        <w:ind w:left="2520" w:hanging="360"/>
+      </w:pPr>
+      <w:rPr>
+        <w:rFonts w:ascii="Wingdings" w:hAnsi="Wingdings" w:hint="default"/>
+      </w:rPr>
+    </w:lvl>
+    <w:lvl w:ilvl="3" w:tplc="04090001" w:tentative="1">
+      <w:start w:val="1"/>
+      <w:numFmt w:val="bullet"/>
+      <w:lvlText w:val=""/>
+      <w:lvlJc w:val="left"/>
+      <w:pPr>
+        <w:ind w:left="3240" w:hanging="360"/>
+      </w:pPr>
+      <w:rPr>
+        <w:rFonts w:ascii="Symbol" w:hAnsi="Symbol" w:hint="default"/>
+      </w:rPr>
+    </w:lvl>
+    <w:lvl w:ilvl="4" w:tplc="04090003" w:tentative="1">
+      <w:start w:val="1"/>
+      <w:numFmt w:val="bullet"/>
+      <w:lvlText w:val="o"/>
+      <w:lvlJc w:val="left"/>
+      <w:pPr>
+        <w:ind w:left="3960" w:hanging="360"/>
+      </w:pPr>
+      <w:rPr>
+        <w:rFonts w:ascii="Courier New" w:hAnsi="Courier New" w:cs="Courier New" w:hint="default"/>
+      </w:rPr>
+    </w:lvl>
+    <w:lvl w:ilvl="5" w:tplc="04090005" w:tentative="1">
+      <w:start w:val="1"/>
+      <w:numFmt w:val="bullet"/>
+      <w:lvlText w:val=""/>
+      <w:lvlJc w:val="left"/>
+      <w:pPr>
+        <w:ind w:left="4680" w:hanging="360"/>
+      </w:pPr>
+      <w:rPr>
+        <w:rFonts w:ascii="Wingdings" w:hAnsi="Wingdings" w:hint="default"/>
+      </w:rPr>
+    </w:lvl>
+    <w:lvl w:ilvl="6" w:tplc="04090001" w:tentative="1">
+      <w:start w:val="1"/>
+      <w:numFmt w:val="bullet"/>
+      <w:lvlText w:val=""/>
+      <w:lvlJc w:val="left"/>
+      <w:pPr>
+        <w:ind w:left="5400" w:hanging="360"/>
+      </w:pPr>
+      <w:rPr>
+        <w:rFonts w:ascii="Symbol" w:hAnsi="Symbol" w:hint="default"/>
+      </w:rPr>
+    </w:lvl>
+    <w:lvl w:ilvl="7" w:tplc="04090003" w:tentative="1">
+      <w:start w:val="1"/>
+      <w:numFmt w:val="bullet"/>
+      <w:lvlText w:val="o"/>
+      <w:lvlJc w:val="left"/>
+      <w:pPr>
+        <w:ind w:left="6120" w:hanging="360"/>
+      </w:pPr>
+      <w:rPr>
+        <w:rFonts w:ascii="Courier New" w:hAnsi="Courier New" w:cs="Courier New" w:hint="default"/>
+      </w:rPr>
+    </w:lvl>
+    <w:lvl w:ilvl="8" w:tplc="04090005" w:tentative="1">
+      <w:start w:val="1"/>
+      <w:numFmt w:val="bullet"/>
+      <w:lvlText w:val=""/>
+      <w:lvlJc w:val="left"/>
+      <w:pPr>
+        <w:ind w:left="6840" w:hanging="360"/>
+      </w:pPr>
+      <w:rPr>
+        <w:rFonts w:ascii="Wingdings" w:hAnsi="Wingdings" w:hint="default"/>
+      </w:rPr>
+    </w:lvl>
+  </w:abstractNum>
+  <w:abstractNum w:abstractNumId="5">
     <w:nsid w:val="6A906AD1"/>
     <w:multiLevelType w:val="hybridMultilevel"/>
     <w:tmpl w:val="D584B4CA"/>
@@ -1521,6 +3254,9 @@
     <w:abstractNumId w:val="2"/>
   </w:num>
   <w:num w:numId="5">
+    <w:abstractNumId w:val="5"/>
+  </w:num>
+  <w:num w:numId="6">
     <w:abstractNumId w:val="4"/>
   </w:num>
 </w:numbering>

</xml_diff>